<commit_message>
Stort set færdig :-)
</commit_message>
<xml_diff>
--- a/Dokumenter/Patient/Borgerafsnit 20-05-2018.docx
+++ b/Dokumenter/Patient/Borgerafsnit 20-05-2018.docx
@@ -661,16 +661,7 @@
         <w:t xml:space="preserve"> </w:t>
       </w:r>
       <w:r>
-        <w:t>Formålet med</w:t>
-      </w:r>
-      <w:r>
-        <w:t xml:space="preserve"> pilotprojekt</w:t>
-      </w:r>
-      <w:r>
-        <w:t>et</w:t>
-      </w:r>
-      <w:r>
-        <w:t xml:space="preserve"> var at vurdere praktisk funktionalitet, egnethed, sikkerhed samt omkostningerne ved levering af ydelsen medicinadministration via videoopkald</w:t>
+        <w:t>Formålet med pilotprojektet var at vurdere praktisk funktionalitet, egnethed, sikkerhed samt omkostningerne ved levering af ydelsen medicinadministration via videoopkald</w:t>
       </w:r>
       <w:r>
         <w:t xml:space="preserve"> [</w:t>
@@ -793,7 +784,10 @@
         <w:jc w:val="both"/>
       </w:pPr>
       <w:r>
-        <w:t>I forlængelse her af indikerede</w:t>
+        <w:t>I forlængelse her</w:t>
+      </w:r>
+      <w:r>
+        <w:t>af indikerede</w:t>
       </w:r>
       <w:r>
         <w:t xml:space="preserve"> i</w:t>
@@ -868,15 +862,7 @@
         <w:rPr>
           <w:i/>
         </w:rPr>
-        <w:t xml:space="preserve"> versus face to face p</w:t>
-      </w:r>
-      <w:bookmarkStart w:id="8" w:name="_GoBack"/>
-      <w:bookmarkEnd w:id="8"/>
-      <w:r>
-        <w:rPr>
-          <w:i/>
-        </w:rPr>
-        <w:t xml:space="preserve">atient </w:t>
+        <w:t xml:space="preserve"> versus face to face patient </w:t>
       </w:r>
       <w:proofErr w:type="spellStart"/>
       <w:r>
@@ -1008,11 +994,14 @@
       </w:r>
       <w:proofErr w:type="spellStart"/>
       <w:r>
-        <w:t>method</w:t>
-      </w:r>
-      <w:proofErr w:type="spellEnd"/>
-      <w:r>
-        <w:t xml:space="preserve"> studie fra Viborg Kommune, </w:t>
+        <w:t>m</w:t>
+      </w:r>
+      <w:r>
+        <w:t>ethod</w:t>
+      </w:r>
+      <w:proofErr w:type="spellEnd"/>
+      <w:r>
+        <w:t xml:space="preserve"> studie </w:t>
       </w:r>
       <w:r>
         <w:rPr>
@@ -1021,10 +1010,7 @@
         <w:t>”Evaluering og dokumentation af telesundhed i kommunal hjemmepleje/sygepleje”</w:t>
       </w:r>
       <w:r>
-        <w:rPr>
-          <w:i/>
-        </w:rPr>
-        <w:t>,</w:t>
+        <w:t xml:space="preserve"> fra Viborg Kommune</w:t>
       </w:r>
       <w:r>
         <w:t xml:space="preserve"> om borgeres tilfredshed samt oplevelser med virtuel hjemmepleje ved medicinadministration sammenlignet med konventionel fysisk hjemmeplejebesøg. I dette studie blev der ikke fundet signifikant forskel i den samlede tilfredshedsscore blandt borgere, der modtog virtuel hjemmepleje og borgere, der modtog konventionel fysisk hjemmepleje (kilde: kandidatspeciale).</w:t>
@@ -1062,33 +1048,1266 @@
       <w:r>
         <w:t xml:space="preserve">nterviewundersøgelsen fra </w:t>
       </w:r>
+      <w:commentRangeStart w:id="8"/>
+      <w:r>
+        <w:t>’Pilotprojekt Videokommunikation’</w:t>
+      </w:r>
+      <w:commentRangeEnd w:id="8"/>
+      <w:r>
+        <w:rPr>
+          <w:rStyle w:val="Kommentarhenvisning"/>
+        </w:rPr>
+        <w:commentReference w:id="8"/>
+      </w:r>
+      <w:r>
+        <w:t xml:space="preserve"> fra Sundhedscenter Hadsten angav tre ud af fire borgere, at virtuel hjemmepleje gav en følelse af tryghed, idet virtuel hjemmepleje i modsætning til et telefonopkald gav mulighed for en visuel kontakt mellem borgeren og den sundhedsprofessionelle. En borger udtrykte endvidere, at det var rart at kunne sætte ansigt på den pågældende sundhedsprofessionelle (kilde: interviewundersøgelsen).</w:t>
+      </w:r>
+    </w:p>
+    <w:p>
+      <w:pPr>
+        <w:jc w:val="both"/>
+      </w:pPr>
+      <w:r>
+        <w:t xml:space="preserve">Ifølge </w:t>
+      </w:r>
+      <w:r>
+        <w:t>et</w:t>
+      </w:r>
+      <w:r>
+        <w:t xml:space="preserve"> norsk</w:t>
+      </w:r>
+      <w:r>
+        <w:t xml:space="preserve"> systematisk review </w:t>
+      </w:r>
+      <w:r>
+        <w:rPr>
+          <w:i/>
+        </w:rPr>
+        <w:t xml:space="preserve">”Virtual Visits in Home Health Care for </w:t>
+      </w:r>
+      <w:proofErr w:type="spellStart"/>
+      <w:r>
+        <w:rPr>
+          <w:i/>
+        </w:rPr>
+        <w:t>Older</w:t>
+      </w:r>
+      <w:proofErr w:type="spellEnd"/>
+      <w:r>
+        <w:rPr>
+          <w:i/>
+        </w:rPr>
+        <w:t xml:space="preserve"> </w:t>
+      </w:r>
+      <w:proofErr w:type="spellStart"/>
+      <w:r>
+        <w:rPr>
+          <w:i/>
+        </w:rPr>
+        <w:t>Adults</w:t>
+      </w:r>
+      <w:proofErr w:type="spellEnd"/>
+      <w:r>
+        <w:rPr>
+          <w:i/>
+        </w:rPr>
+        <w:t>”</w:t>
+      </w:r>
+      <w:r>
+        <w:t xml:space="preserve"> fra 2014 oplevede borgerne en formindskelse i ensomhed, en forbedret psykosocial kontakt, en formindskelse i følelsen af at være isoleret, en følelse af tryghed og sikkerhed og virtuelle besøg skabte desuden en følelse af være ”</w:t>
+      </w:r>
+      <w:proofErr w:type="spellStart"/>
+      <w:r>
+        <w:t>cared</w:t>
+      </w:r>
+      <w:proofErr w:type="spellEnd"/>
+      <w:r>
+        <w:t xml:space="preserve"> </w:t>
+      </w:r>
       <w:commentRangeStart w:id="9"/>
       <w:r>
+        <w:t>for</w:t>
+      </w:r>
+      <w:commentRangeEnd w:id="9"/>
+      <w:r>
+        <w:rPr>
+          <w:rStyle w:val="Kommentarhenvisning"/>
+        </w:rPr>
+        <w:commentReference w:id="9"/>
+      </w:r>
+      <w:r>
+        <w:t xml:space="preserve">” (kilde: </w:t>
+      </w:r>
+      <w:proofErr w:type="spellStart"/>
+      <w:r>
+        <w:t>Vitural</w:t>
+      </w:r>
+      <w:proofErr w:type="spellEnd"/>
+      <w:r>
+        <w:t xml:space="preserve"> visits in home </w:t>
+      </w:r>
+      <w:proofErr w:type="spellStart"/>
+      <w:r>
+        <w:t>health</w:t>
+      </w:r>
+      <w:proofErr w:type="spellEnd"/>
+      <w:r>
+        <w:t xml:space="preserve"> </w:t>
+      </w:r>
+      <w:proofErr w:type="spellStart"/>
+      <w:r>
+        <w:t>care</w:t>
+      </w:r>
+      <w:proofErr w:type="spellEnd"/>
+      <w:r>
+        <w:t xml:space="preserve"> for </w:t>
+      </w:r>
+      <w:proofErr w:type="spellStart"/>
+      <w:r>
+        <w:t>older</w:t>
+      </w:r>
+      <w:proofErr w:type="spellEnd"/>
+      <w:r>
+        <w:t xml:space="preserve"> </w:t>
+      </w:r>
+      <w:proofErr w:type="spellStart"/>
+      <w:r>
+        <w:t>adults</w:t>
+      </w:r>
+      <w:proofErr w:type="spellEnd"/>
+      <w:r>
+        <w:t xml:space="preserve">, </w:t>
+      </w:r>
+      <w:proofErr w:type="spellStart"/>
+      <w:r>
+        <w:t>husebø</w:t>
+      </w:r>
+      <w:proofErr w:type="spellEnd"/>
+      <w:r>
+        <w:t xml:space="preserve"> og storm).  </w:t>
+      </w:r>
+      <w:r>
+        <w:t xml:space="preserve"> </w:t>
+      </w:r>
+    </w:p>
+    <w:p/>
+    <w:p>
+      <w:pPr>
+        <w:pStyle w:val="Overskrift4"/>
+        <w:jc w:val="both"/>
+      </w:pPr>
+      <w:r>
+        <w:t>Kommunikative forhold:</w:t>
+      </w:r>
+    </w:p>
+    <w:p>
+      <w:r>
+        <w:t>Ifølge d</w:t>
+      </w:r>
+      <w:r>
+        <w:t>et</w:t>
+      </w:r>
+      <w:r>
+        <w:t xml:space="preserve"> systematiske</w:t>
+      </w:r>
+      <w:r>
+        <w:t xml:space="preserve"> review </w:t>
+      </w:r>
+      <w:r>
+        <w:rPr>
+          <w:i/>
+        </w:rPr>
+        <w:t xml:space="preserve">“Virtual Visits in Home Health Care for </w:t>
+      </w:r>
+      <w:proofErr w:type="spellStart"/>
+      <w:r>
+        <w:rPr>
+          <w:i/>
+        </w:rPr>
+        <w:t>Older</w:t>
+      </w:r>
+      <w:proofErr w:type="spellEnd"/>
+      <w:r>
+        <w:rPr>
+          <w:i/>
+        </w:rPr>
+        <w:t xml:space="preserve"> </w:t>
+      </w:r>
+      <w:proofErr w:type="spellStart"/>
+      <w:r>
+        <w:rPr>
+          <w:i/>
+        </w:rPr>
+        <w:t>Adults</w:t>
+      </w:r>
+      <w:proofErr w:type="spellEnd"/>
+      <w:r>
+        <w:rPr>
+          <w:i/>
+        </w:rPr>
+        <w:t>”</w:t>
+      </w:r>
+      <w:r>
+        <w:t xml:space="preserve"> oplevede borgerne en koncentreret kommunikation med sygeplejerskerne. Følelsen af personlig kontakt var højere blandt borgere, der modtog virtuelle besøg sammenlignet med borgere, der modtog fysiske hjemmeplejebesøg (Kilde: Virtual visits). </w:t>
+      </w:r>
+    </w:p>
+    <w:p>
+      <w:r>
+        <w:t xml:space="preserve">I interviewundersøgelsen fra </w:t>
+      </w:r>
+      <w:commentRangeStart w:id="10"/>
+      <w:r>
         <w:t>’Pilotprojekt Videokommunikation’</w:t>
       </w:r>
-      <w:commentRangeEnd w:id="9"/>
+      <w:commentRangeEnd w:id="10"/>
       <w:r>
         <w:rPr>
           <w:rStyle w:val="Kommentarhenvisning"/>
         </w:rPr>
-        <w:commentReference w:id="9"/>
-      </w:r>
-      <w:r>
-        <w:t xml:space="preserve"> fra Sundhedscenter Hadsten angav tre ud af fire borgere, at virtuel hjemmepleje gav en følelse af tryghed, idet virtuel hjemmepleje i modsætning til et telefonopkald gav mulighed for en visuel kontakt mellem borgeren og den sundhedsprofessionelle. En borger udtrykte endvidere, at det var rart at kunne sætte ansigt på den pågældende sundhedsprofessionelle (kilde: interviewundersøgelsen).</w:t>
-      </w:r>
-    </w:p>
-    <w:p>
-      <w:pPr>
-        <w:jc w:val="both"/>
-      </w:pPr>
-      <w:r>
-        <w:t xml:space="preserve">Ifølge det systematisk review </w:t>
-      </w:r>
-      <w:r>
-        <w:rPr>
-          <w:i/>
-        </w:rPr>
-        <w:t xml:space="preserve">”Virtual Visits in Home Health Care for </w:t>
+        <w:commentReference w:id="10"/>
+      </w:r>
+      <w:r>
+        <w:t xml:space="preserve"> fra Sundhedscenter Hadsten fortalte en borger, at kommunikationen med en sygeplejerske via videoopkald var positiv, og borgeren oplevede at</w:t>
+      </w:r>
+      <w:r>
+        <w:t xml:space="preserve"> få det bedre efter samtalen via</w:t>
+      </w:r>
+      <w:r>
+        <w:t xml:space="preserve"> videoopkald med sygeplejersken (kilde: interviewundersøgelsen). </w:t>
+      </w:r>
+    </w:p>
+    <w:p>
+      <w:r>
+        <w:t xml:space="preserve">Resultater fra </w:t>
+      </w:r>
+      <w:r>
+        <w:rPr>
+          <w:i/>
+        </w:rPr>
+        <w:t>”Evaluering og dokumentation af telesundhed i kommunal hjemmepleje/sygepleje”</w:t>
+      </w:r>
+      <w:r>
+        <w:rPr>
+          <w:i/>
+        </w:rPr>
+        <w:t xml:space="preserve"> </w:t>
+      </w:r>
+      <w:r>
+        <w:t>i Viborg Kommune viser blandede præferencer ved levering af virt</w:t>
+      </w:r>
+      <w:r>
+        <w:t>uelle hjemmeplejebesøg sammenlignet med</w:t>
+      </w:r>
+      <w:r>
+        <w:t xml:space="preserve"> fysiske hjemmeplejebesøg. Ifølge individuelle interviews m</w:t>
+      </w:r>
+      <w:r>
+        <w:t>ed borgere fremkom det, at nogle borgere</w:t>
+      </w:r>
+      <w:r>
+        <w:t xml:space="preserve"> oplevede relationen med den sundhedsprofessionelle som mere menneskelig og naturlig ved fysiske</w:t>
+      </w:r>
+      <w:r>
+        <w:t xml:space="preserve"> hjemmeplejebesøg. </w:t>
+      </w:r>
+      <w:r>
+        <w:t>I modsætning hertil angav andre borgere i de individuelle interviews at foretr</w:t>
+      </w:r>
+      <w:r>
+        <w:t>ække virtuelle hjemmeplejebesøg (kilde: kandidat).</w:t>
+      </w:r>
+    </w:p>
+    <w:p>
+      <w:pPr>
+        <w:jc w:val="both"/>
+      </w:pPr>
+    </w:p>
+    <w:p>
+      <w:pPr>
+        <w:pStyle w:val="Overskrift3"/>
+      </w:pPr>
+      <w:r>
+        <w:t xml:space="preserve">Borgeraccept </w:t>
+      </w:r>
+    </w:p>
+    <w:p>
+      <w:r>
+        <w:t>Borgeraccept retter fokus m</w:t>
+      </w:r>
+      <w:r>
+        <w:t>od, hvorvidt borgerne accepterede</w:t>
+      </w:r>
+      <w:r>
+        <w:t xml:space="preserve"> anvendelsen af videoopkald som alternativ til konventionel fysisk hjemmepleje. </w:t>
+      </w:r>
+      <w:r>
+        <w:t>Et belgisk systematisk review “</w:t>
+      </w:r>
+      <w:proofErr w:type="spellStart"/>
+      <w:r>
+        <w:rPr>
+          <w:i/>
+        </w:rPr>
+        <w:t>Telenursing</w:t>
+      </w:r>
+      <w:proofErr w:type="spellEnd"/>
+      <w:r>
+        <w:rPr>
+          <w:i/>
+        </w:rPr>
+        <w:t xml:space="preserve"> for the </w:t>
+      </w:r>
+      <w:proofErr w:type="spellStart"/>
+      <w:r>
+        <w:rPr>
+          <w:i/>
+        </w:rPr>
+        <w:t>elderly</w:t>
+      </w:r>
+      <w:proofErr w:type="spellEnd"/>
+      <w:r>
+        <w:rPr>
+          <w:i/>
+        </w:rPr>
+        <w:t xml:space="preserve">. </w:t>
+      </w:r>
+      <w:r>
+        <w:rPr>
+          <w:i/>
+        </w:rPr>
+        <w:t xml:space="preserve">The case for </w:t>
+      </w:r>
+      <w:proofErr w:type="spellStart"/>
+      <w:r>
+        <w:rPr>
+          <w:i/>
+        </w:rPr>
+        <w:t>care</w:t>
+      </w:r>
+      <w:proofErr w:type="spellEnd"/>
+      <w:r>
+        <w:rPr>
+          <w:i/>
+        </w:rPr>
+        <w:t xml:space="preserve"> via video-</w:t>
+      </w:r>
+      <w:proofErr w:type="spellStart"/>
+      <w:r>
+        <w:rPr>
+          <w:i/>
+        </w:rPr>
+        <w:t>telephony</w:t>
+      </w:r>
+      <w:proofErr w:type="spellEnd"/>
+      <w:r>
+        <w:rPr>
+          <w:i/>
+        </w:rPr>
+        <w:t>”</w:t>
+      </w:r>
+      <w:r>
+        <w:t xml:space="preserve"> fra 2001 havde til formal at diskutere </w:t>
+      </w:r>
+      <w:r>
+        <w:t xml:space="preserve">mulighederne for anvendelsen </w:t>
+      </w:r>
+      <w:r>
+        <w:t xml:space="preserve">og levering </w:t>
+      </w:r>
+      <w:r>
+        <w:t xml:space="preserve">af virtuel hjemmepleje </w:t>
+      </w:r>
+      <w:r>
+        <w:t xml:space="preserve">via videotelefoni. Her blev det påpeget, at videotelefoni blev taget godt imod på </w:t>
+      </w:r>
+      <w:r>
+        <w:lastRenderedPageBreak/>
+        <w:t xml:space="preserve">baggrund af den visuelle kontakt (Kilde: </w:t>
+      </w:r>
+      <w:proofErr w:type="spellStart"/>
+      <w:r>
+        <w:t>Telenursing</w:t>
+      </w:r>
+      <w:proofErr w:type="spellEnd"/>
+      <w:r>
+        <w:t xml:space="preserve"> for the </w:t>
+      </w:r>
+      <w:proofErr w:type="spellStart"/>
+      <w:r>
+        <w:t>elderly</w:t>
+      </w:r>
+      <w:proofErr w:type="spellEnd"/>
+      <w:r>
+        <w:t xml:space="preserve">. The case for </w:t>
+      </w:r>
+      <w:proofErr w:type="spellStart"/>
+      <w:r>
+        <w:t>care</w:t>
+      </w:r>
+      <w:proofErr w:type="spellEnd"/>
+      <w:r>
+        <w:t xml:space="preserve"> via video-</w:t>
+      </w:r>
+      <w:proofErr w:type="spellStart"/>
+      <w:r>
+        <w:t>telephony</w:t>
+      </w:r>
+      <w:proofErr w:type="spellEnd"/>
+      <w:r>
+        <w:t>). I forlængelse heraf viste resultater fra dette systematiske review</w:t>
+      </w:r>
+      <w:r>
+        <w:t xml:space="preserve"> ligeledes</w:t>
+      </w:r>
+      <w:r>
+        <w:t>, at borgeraccepten voksede proportionalt med erfaring med videoopkaldene. Jo bedre erfaring</w:t>
+      </w:r>
+      <w:r>
+        <w:t xml:space="preserve"> med teknologien blandt borgerne</w:t>
+      </w:r>
+      <w:r>
+        <w:t>, desto større accept af virtuel hjemmepleje.</w:t>
+      </w:r>
+    </w:p>
+    <w:p>
+      <w:pPr>
+        <w:jc w:val="both"/>
+      </w:pPr>
+      <w:r>
+        <w:t xml:space="preserve">I interviewundersøgelsen fra </w:t>
+      </w:r>
+      <w:commentRangeStart w:id="11"/>
+      <w:r>
+        <w:t>’Pilotprojekt Videokommunikation’</w:t>
+      </w:r>
+      <w:commentRangeEnd w:id="11"/>
+      <w:r>
+        <w:rPr>
+          <w:rStyle w:val="Kommentarhenvisning"/>
+        </w:rPr>
+        <w:commentReference w:id="11"/>
+      </w:r>
+      <w:r>
+        <w:t xml:space="preserve"> fra Sundhedscenter Hadsten ang</w:t>
+      </w:r>
+      <w:r>
+        <w:t>av tre ud af fire borgere, at de</w:t>
+      </w:r>
+      <w:r>
+        <w:t xml:space="preserve"> oplevede frihed i forbindelse med den virtuelle hjemmepleje (kilde: interviewundersøgelsen).</w:t>
+      </w:r>
+      <w:r>
+        <w:t xml:space="preserve"> </w:t>
+      </w:r>
+      <w:r>
+        <w:t xml:space="preserve"> </w:t>
+      </w:r>
+    </w:p>
+    <w:p>
+      <w:pPr>
+        <w:jc w:val="both"/>
+      </w:pPr>
+      <w:r>
+        <w:t xml:space="preserve">Oplevelsen af frihed ved virtuel hjemmepleje blev ligeledes undersøgt </w:t>
+      </w:r>
+      <w:r>
+        <w:t xml:space="preserve">I </w:t>
+      </w:r>
+      <w:r>
+        <w:rPr>
+          <w:i/>
+        </w:rPr>
+        <w:t>”Evaluering og dokumentation af telesundhed i kommunal hjemmepleje/sygepleje</w:t>
+      </w:r>
+      <w:r>
+        <w:rPr>
+          <w:i/>
+        </w:rPr>
+        <w:t>”</w:t>
+      </w:r>
+      <w:r>
+        <w:t xml:space="preserve"> fra Viborg Kommune</w:t>
+      </w:r>
+      <w:r>
+        <w:t>. Her</w:t>
+      </w:r>
+      <w:r>
+        <w:t xml:space="preserve"> gav flertallet af borgere udtryk for</w:t>
+      </w:r>
+      <w:r>
+        <w:t xml:space="preserve"> frihed, idet fleksibiliteten af tidspunktet for levering af virtuelle hjemmeplejebesøg var høj.</w:t>
+      </w:r>
+      <w:r>
+        <w:t xml:space="preserve"> Desuden gav borgere udtryk for, at virtuelle hjemmeplejebesøg blev leveret mere </w:t>
+      </w:r>
+      <w:r>
+        <w:t>regelmæssigt end fysiske besøg (kilde: kandidat).</w:t>
+      </w:r>
+    </w:p>
+    <w:p>
+      <w:pPr>
+        <w:jc w:val="both"/>
+      </w:pPr>
+      <w:r>
+        <w:t xml:space="preserve">I kontrast hertil påpegede andre borgere i </w:t>
+      </w:r>
+      <w:r>
+        <w:rPr>
+          <w:i/>
+        </w:rPr>
+        <w:t>”Evaluering og dokumentation af telesundhed i kommunal hjemmepleje/sygepleje”</w:t>
+      </w:r>
+      <w:r>
+        <w:t xml:space="preserve"> fra Viborg Kommune at være bundet af de virtuelle hjemmeplejebesøg, idet levering af virtuelle hjemmeplejebesøg forudsatte, at borgeren skulle være i eget hjem og klar ved skærmen på et bestemt klokkeslæt. Desuden udtrykte borgere fra Viborg Kommune utilfredshed, hvis ikke videoopkaldet var planlagt på et fast tidspunkt</w:t>
+      </w:r>
+      <w:r>
+        <w:t>, da</w:t>
+      </w:r>
+      <w:r>
+        <w:t xml:space="preserve"> (kilde: kandidat).</w:t>
+      </w:r>
+    </w:p>
+    <w:p>
+      <w:pPr>
+        <w:jc w:val="both"/>
+      </w:pPr>
+      <w:r>
+        <w:t xml:space="preserve">I </w:t>
+      </w:r>
+      <w:r>
+        <w:t xml:space="preserve">et australsk pilotprojekt </w:t>
+      </w:r>
+      <w:r>
+        <w:rPr>
+          <w:i/>
+        </w:rPr>
+        <w:t>”</w:t>
+      </w:r>
+      <w:proofErr w:type="spellStart"/>
+      <w:r>
+        <w:rPr>
+          <w:i/>
+        </w:rPr>
+        <w:t>Videophone</w:t>
+      </w:r>
+      <w:proofErr w:type="spellEnd"/>
+      <w:r>
+        <w:rPr>
+          <w:i/>
+        </w:rPr>
+        <w:t xml:space="preserve"> </w:t>
+      </w:r>
+      <w:proofErr w:type="spellStart"/>
+      <w:r>
+        <w:rPr>
+          <w:i/>
+        </w:rPr>
+        <w:t>delivery</w:t>
+      </w:r>
+      <w:proofErr w:type="spellEnd"/>
+      <w:r>
+        <w:rPr>
+          <w:i/>
+        </w:rPr>
+        <w:t xml:space="preserve"> of </w:t>
+      </w:r>
+      <w:proofErr w:type="spellStart"/>
+      <w:r>
+        <w:rPr>
+          <w:i/>
+        </w:rPr>
+        <w:t>medication</w:t>
+      </w:r>
+      <w:proofErr w:type="spellEnd"/>
+      <w:r>
+        <w:rPr>
+          <w:i/>
+        </w:rPr>
+        <w:t xml:space="preserve"> management in </w:t>
+      </w:r>
+      <w:proofErr w:type="spellStart"/>
+      <w:r>
+        <w:rPr>
+          <w:i/>
+        </w:rPr>
+        <w:t>community</w:t>
+      </w:r>
+      <w:proofErr w:type="spellEnd"/>
+      <w:r>
+        <w:rPr>
+          <w:i/>
+        </w:rPr>
+        <w:t xml:space="preserve"> </w:t>
+      </w:r>
+      <w:proofErr w:type="spellStart"/>
+      <w:r>
+        <w:rPr>
+          <w:i/>
+        </w:rPr>
+        <w:t>nursing</w:t>
+      </w:r>
+      <w:proofErr w:type="spellEnd"/>
+      <w:r>
+        <w:rPr>
+          <w:i/>
+        </w:rPr>
+        <w:t>”</w:t>
+      </w:r>
+      <w:r>
+        <w:rPr>
+          <w:i/>
+        </w:rPr>
+        <w:t xml:space="preserve"> </w:t>
+      </w:r>
+      <w:r>
+        <w:t xml:space="preserve">var det muligt for en borger at modtage videoopkald før arbejdets start, hvorved </w:t>
+      </w:r>
+      <w:r>
+        <w:t>følelsen af frihed og fleksibilitet</w:t>
+      </w:r>
+      <w:r>
+        <w:t xml:space="preserve"> ved virtuelle hjemmeplejebesøg var større </w:t>
+      </w:r>
+      <w:r>
+        <w:t>end ved fysisk hjemmeplejebesøg</w:t>
+      </w:r>
+      <w:r>
+        <w:t xml:space="preserve"> </w:t>
+      </w:r>
+      <w:r>
+        <w:t xml:space="preserve">(kilde: </w:t>
+      </w:r>
+      <w:proofErr w:type="spellStart"/>
+      <w:r>
+        <w:rPr>
+          <w:i/>
+        </w:rPr>
+        <w:t>Videophone</w:t>
+      </w:r>
+      <w:proofErr w:type="spellEnd"/>
+      <w:r>
+        <w:rPr>
+          <w:i/>
+        </w:rPr>
+        <w:t xml:space="preserve"> </w:t>
+      </w:r>
+      <w:proofErr w:type="spellStart"/>
+      <w:r>
+        <w:rPr>
+          <w:i/>
+        </w:rPr>
+        <w:t>delivery</w:t>
+      </w:r>
+      <w:proofErr w:type="spellEnd"/>
+      <w:r>
+        <w:rPr>
+          <w:i/>
+        </w:rPr>
+        <w:t xml:space="preserve"> of </w:t>
+      </w:r>
+      <w:proofErr w:type="spellStart"/>
+      <w:r>
+        <w:rPr>
+          <w:i/>
+        </w:rPr>
+        <w:t>medication</w:t>
+      </w:r>
+      <w:proofErr w:type="spellEnd"/>
+      <w:r>
+        <w:rPr>
+          <w:i/>
+        </w:rPr>
+        <w:t xml:space="preserve"> management in </w:t>
+      </w:r>
+      <w:proofErr w:type="spellStart"/>
+      <w:r>
+        <w:rPr>
+          <w:i/>
+        </w:rPr>
+        <w:t>community</w:t>
+      </w:r>
+      <w:proofErr w:type="spellEnd"/>
+      <w:r>
+        <w:rPr>
+          <w:i/>
+        </w:rPr>
+        <w:t xml:space="preserve"> </w:t>
+      </w:r>
+      <w:proofErr w:type="spellStart"/>
+      <w:r>
+        <w:rPr>
+          <w:i/>
+        </w:rPr>
+        <w:t>nursing</w:t>
+      </w:r>
+      <w:proofErr w:type="spellEnd"/>
+      <w:r>
+        <w:rPr>
+          <w:i/>
+        </w:rPr>
+        <w:t xml:space="preserve"> side 3)</w:t>
+      </w:r>
+      <w:r>
+        <w:t>.</w:t>
+      </w:r>
+    </w:p>
+    <w:p>
+      <w:pPr>
+        <w:jc w:val="both"/>
+      </w:pPr>
+      <w:r>
+        <w:t>Resultater fra et pilotprojekt i Viborg</w:t>
+      </w:r>
+      <w:r>
+        <w:t xml:space="preserve"> Kommune</w:t>
+      </w:r>
+      <w:r>
+        <w:t xml:space="preserve"> gennemført i 2013 med afprøvning af videoopkald som alternativ til traditionel fysisk hjemmeplejebesøg viste, at borgeren oplevede en mindre grad af stigmatisering, idet virtuel hjemmepleje muliggjorde diskretion for borgeren. Borgeren kunne i fuld fortrolighed modtage konkrete ydelser, uden at hjemmeplejens bil var parkeret uden for borgerens </w:t>
+      </w:r>
+      <w:commentRangeStart w:id="12"/>
+      <w:r>
+        <w:t>hus</w:t>
+      </w:r>
+      <w:commentRangeEnd w:id="12"/>
+      <w:r>
+        <w:t xml:space="preserve"> (kilde: kandidatspeciale side 19)</w:t>
+      </w:r>
+      <w:r>
+        <w:rPr>
+          <w:rStyle w:val="Kommentarhenvisning"/>
+        </w:rPr>
+        <w:commentReference w:id="12"/>
+      </w:r>
+      <w:r>
+        <w:t>.</w:t>
+      </w:r>
+    </w:p>
+    <w:p>
+      <w:pPr>
+        <w:jc w:val="both"/>
+      </w:pPr>
+    </w:p>
+    <w:p>
+      <w:pPr>
+        <w:pStyle w:val="Overskrift3"/>
+      </w:pPr>
+      <w:r>
+        <w:t>Etiske overvejelser</w:t>
+      </w:r>
+    </w:p>
+    <w:p>
+      <w:pPr>
+        <w:rPr>
+          <w:color w:val="FF0000"/>
+        </w:rPr>
+      </w:pPr>
+      <w:r>
+        <w:rPr>
+          <w:color w:val="FF0000"/>
+        </w:rPr>
+        <w:t>(Vores etikafsnit er ikke begrænset til at omhandle borgeren – jeg foreslår, at etikafsnittet skal komme efter de fire afsnit og før en samlet konklusion)</w:t>
+      </w:r>
+    </w:p>
+    <w:p>
+      <w:r>
+        <w:t>Ingeniøren i sundhedsteknologi er underlagt en personlig og</w:t>
+      </w:r>
+      <w:bookmarkStart w:id="13" w:name="_GoBack"/>
+      <w:bookmarkEnd w:id="13"/>
+      <w:r>
+        <w:t xml:space="preserve"> faglig integritet, hvorunder professionsetik er en væsentlig faktor i opfyldelsen af de faglige idealer forbundet med udviklingen og implementeringen af en given sundhedsteknologi.  </w:t>
+      </w:r>
+    </w:p>
+    <w:p>
+      <w:r>
+        <w:t xml:space="preserve">I brugen af virtuel hjemmepleje gør centrale professionsetiske principper sig gældende. Dette afsnit berører de etiske refleksioner, der relaterer sig til brugen af </w:t>
+      </w:r>
+      <w:r>
+        <w:rPr>
+          <w:i/>
+        </w:rPr>
+        <w:t>virtuel hjemmepleje</w:t>
+      </w:r>
+      <w:r>
+        <w:t xml:space="preserve">. Afsnittets etiske principper har afsæt i Det etiske hjul af Jørgen Husted. </w:t>
+      </w:r>
+    </w:p>
+    <w:p>
+      <w:r>
+        <w:t xml:space="preserve">Det absolutte princip for sundhedsprofessionelle udspringer af pligtetikken og befordrer, at sundhedsprofessionelle altid skal </w:t>
+      </w:r>
+      <w:r>
+        <w:rPr>
+          <w:i/>
+        </w:rPr>
+        <w:t>respektere autonomi for brugeren</w:t>
+      </w:r>
+      <w:r>
+        <w:t xml:space="preserve">. Brugen af </w:t>
+      </w:r>
+      <w:r>
+        <w:rPr>
+          <w:i/>
+        </w:rPr>
+        <w:t>virtuel hjemmepleje</w:t>
+      </w:r>
+      <w:r>
+        <w:t xml:space="preserve"> er et tilbud om levering af </w:t>
+      </w:r>
+      <w:r>
+        <w:t>virtuelle</w:t>
+      </w:r>
+      <w:r>
+        <w:rPr>
+          <w:i/>
+        </w:rPr>
+        <w:t xml:space="preserve"> </w:t>
+      </w:r>
+      <w:r>
+        <w:t xml:space="preserve">ydelser, som borgeren er i sin fulde ret til at fravælge. I et sådan konkret tilfælde må plejepersonalet nødvendigvis tilgå borgeren fra et dydsetisk perspektiv, hvor borgeren gennem </w:t>
+      </w:r>
+      <w:r>
+        <w:lastRenderedPageBreak/>
+        <w:t xml:space="preserve">undervisning og læring opnår selvbestemmelse gennem pædagogiske og kommunikative strategier. Disse strategier skal ligeledes bringes i anvendelse for at lindre lidelse, fremmedgørelse og ubehag hos borgeren. En borger skal til enhver tid være velinformeret omkring samtlige borgernære aspekter vedrørende brugen af </w:t>
+      </w:r>
+      <w:r>
+        <w:rPr>
+          <w:i/>
+        </w:rPr>
+        <w:t>virtuel hjemmepleje</w:t>
+      </w:r>
+      <w:r>
+        <w:t xml:space="preserve">. </w:t>
+      </w:r>
+    </w:p>
+    <w:p>
+      <w:r>
+        <w:t xml:space="preserve">At implementere </w:t>
+      </w:r>
+      <w:r>
+        <w:rPr>
+          <w:i/>
+        </w:rPr>
+        <w:t>virtuel hjemmepleje</w:t>
+      </w:r>
+      <w:r>
+        <w:t xml:space="preserve"> medfører konsekvenser for to brugerflader; borgeren og den sundhedsprofessionelle medarbejder. Dydsetiske principper er dermed ikke begrænset til borgeren, men er en arbejdsopgave som </w:t>
+      </w:r>
+      <w:r>
+        <w:t>også de sundhedsprofessionelle er nødt til at påtage sig, så det bliver udviklet i forbindelse med arbejdet med virtuel hjemmepleje.</w:t>
+      </w:r>
+      <w:r>
+        <w:t xml:space="preserve"> Medarbejderne besidder individuelle muligheder for personlig udvikling, og disse muligheder må og skal udvikles i arbejdet med </w:t>
+      </w:r>
+      <w:r>
+        <w:rPr>
+          <w:i/>
+        </w:rPr>
+        <w:t>virtuel hjemmepleje</w:t>
+      </w:r>
+      <w:r>
+        <w:t xml:space="preserve">, så kvaliteten i det sundhedsprofessionelle arbejde ikke forsvinder. At kende til teknologien og dens mange muligheder er en forudsætning for tilfredsstillende implementering. Dette kendskab opnås gennem læring og træning af medarbejderne. </w:t>
+      </w:r>
+    </w:p>
+    <w:p>
+      <w:r>
+        <w:t xml:space="preserve">Retfærdighedsprincippet forsøges ligeledes opnået gennem implementeringen og brugen af </w:t>
+      </w:r>
+      <w:r>
+        <w:rPr>
+          <w:i/>
+        </w:rPr>
+        <w:t>virtuel hjemmepleje</w:t>
+      </w:r>
+      <w:r>
+        <w:t xml:space="preserve">, idet et centralt mål er frigivelse af ressourcer i form af tid og varme hænder, så en retfærdig fordeling af ressourcer efter behov kan foregå. Her er det afgørende, at samtlige relevante omkostninger forbundet med </w:t>
+      </w:r>
+      <w:r>
+        <w:rPr>
+          <w:i/>
+        </w:rPr>
+        <w:t>virtuel hjemmepleje</w:t>
+      </w:r>
+      <w:r>
+        <w:t xml:space="preserve"> er afdækket, således at denne ikke pludselig kræver flere ressourcer og dermed bryder med retfærdighedsprincippet. Den retfærdige fordeling af ressourcer skal altid harmonere med idealet om at opretholde kvaliteten i danske sundhedsvæsen.</w:t>
+      </w:r>
+    </w:p>
+    <w:p>
+      <w:r>
+        <w:t xml:space="preserve">Ikke at skade borgeren er en professionsetisk overvejelse forankret i pligtetikken. Her er det især essentielt at nævne sikkerhed i forhold til behandling af personfølsomme oplysninger ved brugen af </w:t>
+      </w:r>
+      <w:r>
+        <w:rPr>
+          <w:i/>
+        </w:rPr>
+        <w:t>virtuel hjemmepleje</w:t>
+      </w:r>
+      <w:r>
+        <w:t xml:space="preserve">. Brugen af </w:t>
+      </w:r>
+      <w:r>
+        <w:rPr>
+          <w:i/>
+        </w:rPr>
+        <w:t>virtuel hjemmepleje</w:t>
+      </w:r>
+      <w:r>
+        <w:t xml:space="preserve"> skal altid foregå med sikkerhedskrav, der som minimum forhindrer direkte skade af borgeren i form af datasikkerhed.</w:t>
+      </w:r>
+    </w:p>
+    <w:p/>
+    <w:p>
+      <w:r>
+        <w:t xml:space="preserve">De væsentligste etiske principper, der kan fremdrages i udbredelsen af </w:t>
+      </w:r>
+      <w:r>
+        <w:rPr>
+          <w:i/>
+        </w:rPr>
+        <w:t>virtuel hjemmepleje,</w:t>
+      </w:r>
+      <w:r>
+        <w:t xml:space="preserve"> er:</w:t>
+      </w:r>
+    </w:p>
+    <w:p>
+      <w:pPr>
+        <w:pStyle w:val="Listeafsnit"/>
+        <w:numPr>
+          <w:ilvl w:val="0"/>
+          <w:numId w:val="4"/>
+        </w:numPr>
+        <w:spacing w:after="160" w:line="259" w:lineRule="auto"/>
+      </w:pPr>
+      <w:r>
+        <w:t>Autonomi for borgeren</w:t>
+      </w:r>
+    </w:p>
+    <w:p>
+      <w:pPr>
+        <w:pStyle w:val="Listeafsnit"/>
+        <w:numPr>
+          <w:ilvl w:val="0"/>
+          <w:numId w:val="4"/>
+        </w:numPr>
+        <w:spacing w:after="160" w:line="259" w:lineRule="auto"/>
+      </w:pPr>
+      <w:r>
+        <w:t>Fremme autonomi for borgeren gennem kommunikation, undervisning og læring</w:t>
+      </w:r>
+    </w:p>
+    <w:p>
+      <w:pPr>
+        <w:pStyle w:val="Listeafsnit"/>
+        <w:numPr>
+          <w:ilvl w:val="0"/>
+          <w:numId w:val="4"/>
+        </w:numPr>
+        <w:spacing w:after="160" w:line="259" w:lineRule="auto"/>
+      </w:pPr>
+      <w:r>
+        <w:t>Fremme personlig udvikling af sundhedsprofessionelle gennem kommunikation, undervisning og læring</w:t>
+      </w:r>
+    </w:p>
+    <w:p>
+      <w:pPr>
+        <w:pStyle w:val="Listeafsnit"/>
+        <w:numPr>
+          <w:ilvl w:val="0"/>
+          <w:numId w:val="4"/>
+        </w:numPr>
+        <w:spacing w:after="160" w:line="259" w:lineRule="auto"/>
+      </w:pPr>
+      <w:r>
+        <w:t xml:space="preserve">Fremme en retfærdig fordeling af ressourcer </w:t>
+      </w:r>
+    </w:p>
+    <w:p>
+      <w:pPr>
+        <w:pStyle w:val="Listeafsnit"/>
+        <w:numPr>
+          <w:ilvl w:val="0"/>
+          <w:numId w:val="4"/>
+        </w:numPr>
+        <w:spacing w:after="160" w:line="259" w:lineRule="auto"/>
+      </w:pPr>
+      <w:r>
+        <w:t>Undgå skade af borgeren i form af insufficient datasikkerhed</w:t>
+      </w:r>
+    </w:p>
+    <w:p>
+      <w:pPr>
+        <w:jc w:val="both"/>
+      </w:pPr>
+    </w:p>
+    <w:p>
+      <w:pPr>
+        <w:pStyle w:val="Overskrift2"/>
+        <w:jc w:val="both"/>
+      </w:pPr>
+      <w:r>
+        <w:t>Diskussion</w:t>
+      </w:r>
+    </w:p>
+    <w:p>
+      <w:r>
+        <w:t xml:space="preserve">Med udgangspunkt i </w:t>
+      </w:r>
+      <w:r>
+        <w:t>ovenstående resultatafsnit</w:t>
+      </w:r>
+      <w:r>
+        <w:t xml:space="preserve"> tyder det generelt på en høj tilfredshed</w:t>
+      </w:r>
+      <w:r>
+        <w:t xml:space="preserve"> blandt borgere, der har modtaget</w:t>
+      </w:r>
+      <w:r>
+        <w:t xml:space="preserve"> virtuel hjemmepleje. I</w:t>
+      </w:r>
+      <w:r>
+        <w:t xml:space="preserve"> de respektive studier fremkom</w:t>
+      </w:r>
+      <w:r>
+        <w:t xml:space="preserve"> det,</w:t>
+      </w:r>
+      <w:r>
+        <w:t xml:space="preserve"> at borgere og patienter oplevede</w:t>
+      </w:r>
+      <w:r>
+        <w:t xml:space="preserve"> virtuel hjemme</w:t>
+      </w:r>
+      <w:r>
+        <w:t>pleje som et positivt alternativ</w:t>
+      </w:r>
+      <w:r>
+        <w:t xml:space="preserve"> til konventione</w:t>
+      </w:r>
+      <w:r>
+        <w:t>l fysisk hjemmepleje</w:t>
+      </w:r>
+      <w:r>
+        <w:t xml:space="preserve"> </w:t>
+      </w:r>
+      <w:r>
+        <w:t>(Kilder: alle kilder der siger dette fra resultatafsnittet)</w:t>
+      </w:r>
+      <w:r>
+        <w:t>. Dog er det væsentligt at understrege, at flere af studierne konkludere</w:t>
+      </w:r>
+      <w:r>
+        <w:t>de</w:t>
+      </w:r>
+      <w:r>
+        <w:t xml:space="preserve"> mangel på evidens. </w:t>
+      </w:r>
+      <w:r>
+        <w:t xml:space="preserve">Det systematiske review </w:t>
+      </w:r>
+      <w:proofErr w:type="spellStart"/>
+      <w:r>
+        <w:rPr>
+          <w:i/>
+        </w:rPr>
+        <w:t>Effectiveness</w:t>
+      </w:r>
+      <w:proofErr w:type="spellEnd"/>
+      <w:r>
+        <w:rPr>
+          <w:i/>
+        </w:rPr>
+        <w:t xml:space="preserve"> of </w:t>
+      </w:r>
+      <w:proofErr w:type="spellStart"/>
+      <w:r>
+        <w:rPr>
+          <w:i/>
+        </w:rPr>
+        <w:t>telemedicine</w:t>
+      </w:r>
+      <w:proofErr w:type="spellEnd"/>
+      <w:r>
+        <w:rPr>
+          <w:i/>
+        </w:rPr>
+        <w:t xml:space="preserve">: A </w:t>
+      </w:r>
+      <w:proofErr w:type="spellStart"/>
+      <w:r>
+        <w:rPr>
+          <w:i/>
+        </w:rPr>
+        <w:t>systematic</w:t>
+      </w:r>
+      <w:proofErr w:type="spellEnd"/>
+      <w:r>
+        <w:rPr>
+          <w:i/>
+        </w:rPr>
+        <w:t xml:space="preserve"> review of </w:t>
+      </w:r>
+      <w:proofErr w:type="spellStart"/>
+      <w:r>
+        <w:rPr>
+          <w:i/>
+        </w:rPr>
+        <w:t>reviews</w:t>
+      </w:r>
+      <w:proofErr w:type="spellEnd"/>
+      <w:r>
+        <w:rPr>
+          <w:i/>
+        </w:rPr>
+        <w:t xml:space="preserve"> </w:t>
+      </w:r>
+      <w:r>
+        <w:t>konkluderede</w:t>
+      </w:r>
+      <w:r>
+        <w:t xml:space="preserve"> således</w:t>
+      </w:r>
+      <w:r>
+        <w:t>, at store, stringente undersøgelser</w:t>
+      </w:r>
+      <w:r>
+        <w:t xml:space="preserve"> med fokus på patientperspektiv</w:t>
+      </w:r>
+      <w:r>
+        <w:t xml:space="preserve"> er en</w:t>
+      </w:r>
+      <w:r>
+        <w:t xml:space="preserve"> nødvendighed</w:t>
+      </w:r>
+      <w:r>
+        <w:t xml:space="preserve"> for underbygge effekten af telemedicinske interventioner (kilde: </w:t>
+      </w:r>
+      <w:proofErr w:type="spellStart"/>
+      <w:r>
+        <w:t>effectiveness</w:t>
+      </w:r>
+      <w:proofErr w:type="spellEnd"/>
+      <w:r>
+        <w:t xml:space="preserve"> of </w:t>
+      </w:r>
+      <w:proofErr w:type="spellStart"/>
+      <w:r>
+        <w:t>telemedicine</w:t>
+      </w:r>
+      <w:proofErr w:type="spellEnd"/>
+      <w:r>
+        <w:t xml:space="preserve">: a </w:t>
+      </w:r>
+      <w:proofErr w:type="spellStart"/>
+      <w:r>
+        <w:t>systemativ</w:t>
+      </w:r>
+      <w:proofErr w:type="spellEnd"/>
+      <w:r>
+        <w:t xml:space="preserve"> review of </w:t>
+      </w:r>
+      <w:proofErr w:type="spellStart"/>
+      <w:r>
+        <w:t>reviews</w:t>
+      </w:r>
+      <w:proofErr w:type="spellEnd"/>
+      <w:r>
+        <w:t>).</w:t>
+      </w:r>
+      <w:r>
+        <w:t xml:space="preserve"> </w:t>
+      </w:r>
+      <w:r>
+        <w:rPr>
+          <w:color w:val="FF0000"/>
+        </w:rPr>
+        <w:t>Flere kilder herpå.</w:t>
+      </w:r>
+    </w:p>
+    <w:p>
+      <w:r>
+        <w:t xml:space="preserve">Accepten blandt borgere var afhængig af disses oplevelser af frihed i forbindelse med virtuel hjemmepleje. </w:t>
+      </w:r>
+      <w:r>
+        <w:t xml:space="preserve">En væsentlig parameter, der kan influere på </w:t>
+      </w:r>
+      <w:r>
+        <w:t>borgerens oplevelse</w:t>
+      </w:r>
+      <w:r>
+        <w:t xml:space="preserve"> af frihed, er ventetiden </w:t>
+      </w:r>
+      <w:r>
+        <w:t>v</w:t>
+      </w:r>
+      <w:r>
+        <w:t xml:space="preserve">ed levering af </w:t>
+      </w:r>
+      <w:r>
+        <w:lastRenderedPageBreak/>
+        <w:t>hjemmepleje. Ventetiden influerer på</w:t>
+      </w:r>
+      <w:r>
+        <w:t xml:space="preserve"> både individuelle og sociale forhold, for eksempel</w:t>
+      </w:r>
+      <w:r>
+        <w:t xml:space="preserve"> borgerens familieliv, fritidsliv og arbejdsliv.</w:t>
+      </w:r>
+      <w:r>
+        <w:t xml:space="preserve"> </w:t>
+      </w:r>
+      <w:r>
+        <w:t xml:space="preserve">Oplevelsen af frihed forbundet med virtuel hjemmepleje </w:t>
+      </w:r>
+      <w:r>
+        <w:t xml:space="preserve">synes at være blandet. Sammenlignet med fysisk hjemmepleje fandt nogle borgere stor tilfredshed med videoopkald, da disse kunne planlægges hensigtsmæssigt i forhold til den pågældende borgers hverdag og daglige aktiviteter. Dog </w:t>
+      </w:r>
+      <w:r>
+        <w:t>var det vigtigt for borgerne, at videoopkaldene var planlagt på faste tidspunkter</w:t>
+      </w:r>
+      <w:r>
+        <w:t>, så borgerne kunne opretholde daglige aktiviteter og gøremål.</w:t>
+      </w:r>
+      <w:r>
+        <w:t xml:space="preserve"> </w:t>
+      </w:r>
+      <w:r>
+        <w:t>Mere</w:t>
+      </w:r>
+    </w:p>
+    <w:p>
+      <w:r>
+        <w:t>Relationer mellem patient og sundhedsprofessionelle ændres ved anvendelse af videoopkald i virtuel hjemmepleje sammenlignet med fysiske hjemmeplejebesøg. Kommunikative forhold mellem borgeren og den sundhedsprofessionelle ændres, idet dialogen ikke længere er af fysisk karakter, men virtuel.</w:t>
+      </w:r>
+      <w:r>
+        <w:t xml:space="preserve"> Umiddelbart tyder resultater på, at kommunikationen mellem borger og sundhedsprofessionel via videoopkald tyder har været tilfredsstillende. Dog foretrak nogle borgere fysiske besøg fremfor virtuelle hjemmeplejebesøg, idet de fysiske besøg var mere naturlige. Borgernes forventninger til hjemmeplejebesøg – hvad </w:t>
+      </w:r>
+      <w:r>
+        <w:t>enten det va</w:t>
+      </w:r>
+      <w:r>
+        <w:t>r fysisk eller virtuel hjemmepleje – har formodentligt influeret på ti</w:t>
+      </w:r>
+      <w:r>
+        <w:t>lfredsheden af kommunikationen, da nogle borgere formentlig har fundet det tilfredsstillende, at det virtuelle hjemmeplejebesøg har været mere koncentreret om den pågældende ydelse, mens andre borgere har fundet det mere tilfredsstillende, at kommunikationen også har involveret andre aspekter af borgerens liv.</w:t>
+      </w:r>
+    </w:p>
+    <w:p>
+      <w:pPr>
+        <w:rPr>
+          <w:lang w:val="en-US"/>
+        </w:rPr>
+      </w:pPr>
+      <w:r>
+        <w:t xml:space="preserve">Repræsentativiteten i de videnskabelige artikler og studier kan diskuteres, da det generelt er små populationer og/eller få deltagere, der har indgået i undersøgelserne. </w:t>
+      </w:r>
+      <w:r>
+        <w:t xml:space="preserve">Det systematiske review </w:t>
+      </w:r>
+      <w:r>
+        <w:rPr>
+          <w:i/>
+        </w:rPr>
+        <w:t xml:space="preserve">Virtual Visits in Home Health Care for </w:t>
       </w:r>
       <w:proofErr w:type="spellStart"/>
       <w:r>
@@ -1116,1167 +2335,405 @@
         <w:rPr>
           <w:i/>
         </w:rPr>
-        <w:t>”</w:t>
-      </w:r>
-      <w:r>
-        <w:t xml:space="preserve"> fra 2014 oplevede borgerne en formindskelse i ensomhed, en forbedret psykosocial kontakt, en formindskelse i følelsen af at være isoleret, en følelse af tryghed og sikkerhed og virtuelle besøg skabte desuden en følelse af være ”</w:t>
-      </w:r>
-      <w:proofErr w:type="spellStart"/>
-      <w:r>
-        <w:t>cared</w:t>
-      </w:r>
-      <w:proofErr w:type="spellEnd"/>
-      <w:r>
         <w:t xml:space="preserve"> </w:t>
       </w:r>
-      <w:commentRangeStart w:id="10"/>
-      <w:r>
-        <w:t>for</w:t>
-      </w:r>
-      <w:commentRangeEnd w:id="10"/>
-      <w:r>
-        <w:rPr>
-          <w:rStyle w:val="Kommentarhenvisning"/>
-        </w:rPr>
-        <w:commentReference w:id="10"/>
-      </w:r>
-      <w:r>
-        <w:t xml:space="preserve">” (kilde: </w:t>
-      </w:r>
-      <w:proofErr w:type="spellStart"/>
-      <w:r>
-        <w:t>Vitural</w:t>
-      </w:r>
-      <w:proofErr w:type="spellEnd"/>
-      <w:r>
-        <w:t xml:space="preserve"> visits in </w:t>
-      </w:r>
-      <w:proofErr w:type="spellStart"/>
-      <w:r>
-        <w:t>home</w:t>
-      </w:r>
-      <w:proofErr w:type="spellEnd"/>
-      <w:r>
+      <w:r>
+        <w:t xml:space="preserve">inkluderede 12 artikler, hvoraf antallet af deltagere i de </w:t>
+      </w:r>
+      <w:r>
+        <w:t>respek</w:t>
+      </w:r>
+      <w:r>
+        <w:t xml:space="preserve">tive artikler maksimalt </w:t>
+      </w:r>
+      <w:r>
+        <w:t xml:space="preserve">bestod af 218 patienter (kilde: Virtual visits). </w:t>
+      </w:r>
+      <w:proofErr w:type="spellStart"/>
+      <w:r>
+        <w:rPr>
+          <w:lang w:val="en-US"/>
+        </w:rPr>
+        <w:t>Desuden</w:t>
+      </w:r>
+      <w:proofErr w:type="spellEnd"/>
+      <w:r>
+        <w:rPr>
+          <w:lang w:val="en-US"/>
+        </w:rPr>
         <w:t xml:space="preserve"> </w:t>
       </w:r>
       <w:proofErr w:type="spellStart"/>
       <w:r>
-        <w:t>health</w:t>
-      </w:r>
-      <w:proofErr w:type="spellEnd"/>
-      <w:r>
+        <w:rPr>
+          <w:lang w:val="en-US"/>
+        </w:rPr>
+        <w:t>inkluderede</w:t>
+      </w:r>
+      <w:proofErr w:type="spellEnd"/>
+      <w:r>
+        <w:rPr>
+          <w:lang w:val="en-US"/>
+        </w:rPr>
         <w:t xml:space="preserve"> </w:t>
       </w:r>
       <w:proofErr w:type="spellStart"/>
       <w:r>
-        <w:t>care</w:t>
-      </w:r>
-      <w:proofErr w:type="spellEnd"/>
-      <w:r>
-        <w:t xml:space="preserve"> for </w:t>
-      </w:r>
-      <w:proofErr w:type="spellStart"/>
-      <w:r>
-        <w:t>older</w:t>
-      </w:r>
-      <w:proofErr w:type="spellEnd"/>
-      <w:r>
+        <w:rPr>
+          <w:lang w:val="en-US"/>
+        </w:rPr>
+        <w:t>pilotstudiet</w:t>
+      </w:r>
+      <w:proofErr w:type="spellEnd"/>
+      <w:r>
+        <w:rPr>
+          <w:lang w:val="en-US"/>
+        </w:rPr>
         <w:t xml:space="preserve"> </w:t>
       </w:r>
-      <w:proofErr w:type="spellStart"/>
-      <w:r>
-        <w:t>adults</w:t>
-      </w:r>
-      <w:proofErr w:type="spellEnd"/>
-      <w:r>
-        <w:t xml:space="preserve">, </w:t>
-      </w:r>
-      <w:proofErr w:type="spellStart"/>
-      <w:r>
-        <w:t>husebø</w:t>
-      </w:r>
-      <w:proofErr w:type="spellEnd"/>
-      <w:r>
-        <w:t xml:space="preserve"> og storm).  </w:t>
-      </w:r>
-      <w:r>
+      <w:r>
+        <w:rPr>
+          <w:i/>
+          <w:lang w:val="en-US"/>
+        </w:rPr>
+        <w:t xml:space="preserve">Videophone Delivery of Medication Management in Community Nursing </w:t>
+      </w:r>
+      <w:proofErr w:type="gramStart"/>
+      <w:r>
+        <w:rPr>
+          <w:lang w:val="en-US"/>
+        </w:rPr>
+        <w:t>kun</w:t>
+      </w:r>
+      <w:proofErr w:type="gramEnd"/>
+      <w:r>
+        <w:rPr>
+          <w:lang w:val="en-US"/>
+        </w:rPr>
         <w:t xml:space="preserve"> </w:t>
       </w:r>
+      <w:proofErr w:type="spellStart"/>
+      <w:r>
+        <w:rPr>
+          <w:lang w:val="en-US"/>
+        </w:rPr>
+        <w:t>ni</w:t>
+      </w:r>
+      <w:proofErr w:type="spellEnd"/>
+      <w:r>
+        <w:rPr>
+          <w:lang w:val="en-US"/>
+        </w:rPr>
+        <w:t xml:space="preserve"> </w:t>
+      </w:r>
+      <w:proofErr w:type="spellStart"/>
+      <w:r>
+        <w:rPr>
+          <w:lang w:val="en-US"/>
+        </w:rPr>
+        <w:t>borgere</w:t>
+      </w:r>
+      <w:proofErr w:type="spellEnd"/>
+      <w:r>
+        <w:rPr>
+          <w:lang w:val="en-US"/>
+        </w:rPr>
+        <w:t xml:space="preserve"> (</w:t>
+      </w:r>
+      <w:proofErr w:type="spellStart"/>
+      <w:r>
+        <w:rPr>
+          <w:lang w:val="en-US"/>
+        </w:rPr>
+        <w:t>kilde</w:t>
+      </w:r>
+      <w:proofErr w:type="spellEnd"/>
+      <w:r>
+        <w:rPr>
+          <w:lang w:val="en-US"/>
+        </w:rPr>
+        <w:t>: Videophone Delivery of Medication Management in Community Nursing)</w:t>
+      </w:r>
+      <w:r>
+        <w:rPr>
+          <w:lang w:val="en-US"/>
+        </w:rPr>
+        <w:t>.</w:t>
+      </w:r>
     </w:p>
     <w:p/>
     <w:p>
       <w:pPr>
-        <w:pStyle w:val="Overskrift4"/>
-        <w:jc w:val="both"/>
-      </w:pPr>
-      <w:r>
-        <w:t>Kommunikative forhold:</w:t>
-      </w:r>
-    </w:p>
-    <w:p>
-      <w:r>
-        <w:t>Relationer mellem patient og sundhedsprofessionelle ændres ved anvendelse af videoopkald i virtuel hjemmepleje sammenlignet med fysiske hjemmeplejebesøg. Kommunikative forhold m</w:t>
-      </w:r>
-      <w:r>
-        <w:t>ellem borgeren og den sundhedsprofessionelle ændres, idet dialogen ikke længere er af fysisk karakter, men virtuel. Ifølge d</w:t>
-      </w:r>
-      <w:r>
-        <w:t>et</w:t>
-      </w:r>
-      <w:r>
-        <w:t xml:space="preserve"> norske systematiske</w:t>
-      </w:r>
-      <w:r>
-        <w:t xml:space="preserve"> review </w:t>
-      </w:r>
-      <w:r>
-        <w:rPr>
-          <w:i/>
-        </w:rPr>
-        <w:t xml:space="preserve">“Virtual Visits in Home Health Care for </w:t>
-      </w:r>
-      <w:proofErr w:type="spellStart"/>
-      <w:r>
-        <w:rPr>
-          <w:i/>
-        </w:rPr>
-        <w:t>Older</w:t>
-      </w:r>
-      <w:proofErr w:type="spellEnd"/>
-      <w:r>
-        <w:rPr>
-          <w:i/>
+        <w:pStyle w:val="Overskrift2"/>
+      </w:pPr>
+      <w:r>
+        <w:t>Konklusion</w:t>
+      </w:r>
+    </w:p>
+    <w:p>
+      <w:pPr>
+        <w:pStyle w:val="Listeafsnit"/>
+        <w:numPr>
+          <w:ilvl w:val="0"/>
+          <w:numId w:val="2"/>
+        </w:numPr>
+        <w:spacing w:after="160" w:line="259" w:lineRule="auto"/>
+        <w:jc w:val="both"/>
+        <w:rPr>
+          <w:rFonts w:ascii="Calibri" w:hAnsi="Calibri"/>
+          <w:sz w:val="22"/>
+          <w:szCs w:val="22"/>
+        </w:rPr>
+      </w:pPr>
+      <w:r>
+        <w:rPr>
+          <w:rFonts w:ascii="Calibri" w:hAnsi="Calibri"/>
+          <w:sz w:val="22"/>
+          <w:szCs w:val="22"/>
+        </w:rPr>
+        <w:t>Hvilke borgermæssige konsekvenser</w:t>
+      </w:r>
+      <w:r>
+        <w:rPr>
+          <w:rFonts w:ascii="Calibri" w:hAnsi="Calibri"/>
+          <w:sz w:val="22"/>
+          <w:szCs w:val="22"/>
+        </w:rPr>
+        <w:t xml:space="preserve"> (betydninger i stedet for konsekvenser – konsekvenser er så negativt ladet)</w:t>
+      </w:r>
+      <w:r>
+        <w:rPr>
+          <w:rFonts w:ascii="Calibri" w:hAnsi="Calibri"/>
+          <w:sz w:val="22"/>
+          <w:szCs w:val="22"/>
+        </w:rPr>
+        <w:t xml:space="preserve"> er der ved implementering og drift af virtuel hjemmepleje med videokonference i Favrskov Kommune?</w:t>
+      </w:r>
+    </w:p>
+    <w:p>
+      <w:pPr>
+        <w:pStyle w:val="Listeafsnit"/>
+        <w:jc w:val="both"/>
+        <w:rPr>
+          <w:rFonts w:ascii="Calibri" w:hAnsi="Calibri"/>
+          <w:sz w:val="22"/>
+          <w:szCs w:val="22"/>
+        </w:rPr>
+      </w:pPr>
+      <w:r>
+        <w:rPr>
+          <w:rFonts w:ascii="Calibri" w:hAnsi="Calibri"/>
+          <w:sz w:val="22"/>
+          <w:szCs w:val="22"/>
+        </w:rPr>
+        <w:t>Spørgsmålet søges besvaret med udgangspunkt i følgende punkter:</w:t>
+      </w:r>
+    </w:p>
+    <w:p>
+      <w:pPr>
+        <w:pStyle w:val="Listeafsnit"/>
+        <w:numPr>
+          <w:ilvl w:val="0"/>
+          <w:numId w:val="1"/>
+        </w:numPr>
+        <w:spacing w:after="160" w:line="259" w:lineRule="auto"/>
+        <w:jc w:val="both"/>
+        <w:rPr>
+          <w:rFonts w:ascii="Calibri" w:hAnsi="Calibri"/>
+          <w:sz w:val="22"/>
+          <w:szCs w:val="22"/>
+        </w:rPr>
+      </w:pPr>
+      <w:proofErr w:type="gramStart"/>
+      <w:r>
+        <w:rPr>
+          <w:rFonts w:ascii="Calibri" w:hAnsi="Calibri"/>
+          <w:sz w:val="22"/>
+          <w:szCs w:val="22"/>
+        </w:rPr>
+        <w:t>Tilfredshed</w:t>
+      </w:r>
+      <w:r>
+        <w:rPr>
+          <w:rFonts w:ascii="Calibri" w:hAnsi="Calibri"/>
+          <w:sz w:val="22"/>
+          <w:szCs w:val="22"/>
         </w:rPr>
         <w:t xml:space="preserve"> </w:t>
       </w:r>
-      <w:proofErr w:type="spellStart"/>
-      <w:r>
-        <w:rPr>
-          <w:i/>
-        </w:rPr>
-        <w:t>Adults</w:t>
-      </w:r>
-      <w:proofErr w:type="spellEnd"/>
-      <w:r>
-        <w:rPr>
-          <w:i/>
-        </w:rPr>
-        <w:t>”</w:t>
-      </w:r>
-      <w:r>
-        <w:t xml:space="preserve"> fra 2014 oplevede borgerne en koncentreret kommunikation med sygeplejerskerne. Følelsen af personlig kontakt var højere blandt borgere, der modtog virtuelle besøg sammenlignet med borgere, der modtog fysiske hjemmeplejebesøg (Kilde: Virtual visits). </w:t>
-      </w:r>
-    </w:p>
-    <w:p>
-      <w:r>
-        <w:t xml:space="preserve">I interviewundersøgelsen fra </w:t>
-      </w:r>
-      <w:commentRangeStart w:id="11"/>
-      <w:r>
-        <w:t>’Pilotprojekt Videokommunikation’</w:t>
-      </w:r>
-      <w:commentRangeEnd w:id="11"/>
-      <w:r>
-        <w:rPr>
-          <w:rStyle w:val="Kommentarhenvisning"/>
-        </w:rPr>
-        <w:commentReference w:id="11"/>
-      </w:r>
-      <w:r>
-        <w:t xml:space="preserve"> fra Sundhedscenter Hadsten fortalte en borger, at kommunikationen med en sygeplejerske via videoopkald var positiv, og borgeren oplevede at få det bedre efter samtalen over videoopkald med sygeplejersken (kilde: interviewundersøgelsen). </w:t>
-      </w:r>
-    </w:p>
-    <w:p>
-      <w:r>
-        <w:t xml:space="preserve">Resultater fra </w:t>
-      </w:r>
-      <w:r>
-        <w:rPr>
-          <w:i/>
-        </w:rPr>
-        <w:t>”Evaluering og dokumentation af telesundhed i kommunal hjemmepleje/sygepleje”</w:t>
-      </w:r>
-      <w:r>
-        <w:rPr>
-          <w:i/>
+      <w:r>
+        <w:rPr>
+          <w:rFonts w:ascii="Calibri" w:hAnsi="Calibri"/>
+          <w:sz w:val="22"/>
+          <w:szCs w:val="22"/>
+        </w:rPr>
+        <w:sym w:font="Wingdings" w:char="F0E0"/>
+      </w:r>
+      <w:r>
+        <w:rPr>
+          <w:rFonts w:ascii="Calibri" w:hAnsi="Calibri"/>
+          <w:sz w:val="22"/>
+          <w:szCs w:val="22"/>
+        </w:rPr>
+        <w:t xml:space="preserve"> stor</w:t>
+      </w:r>
+      <w:proofErr w:type="gramEnd"/>
+      <w:r>
+        <w:rPr>
+          <w:rFonts w:ascii="Calibri" w:hAnsi="Calibri"/>
+          <w:sz w:val="22"/>
+          <w:szCs w:val="22"/>
+        </w:rPr>
+        <w:t xml:space="preserve"> tilfredshed, men tilfredsheden er ikke repræsentativ eller </w:t>
+      </w:r>
+      <w:proofErr w:type="spellStart"/>
+      <w:r>
+        <w:rPr>
+          <w:rFonts w:ascii="Calibri" w:hAnsi="Calibri"/>
+          <w:sz w:val="22"/>
+          <w:szCs w:val="22"/>
+        </w:rPr>
+        <w:t>generaliserbar</w:t>
+      </w:r>
+      <w:proofErr w:type="spellEnd"/>
+      <w:r>
+        <w:rPr>
+          <w:rFonts w:ascii="Calibri" w:hAnsi="Calibri"/>
+          <w:sz w:val="22"/>
+          <w:szCs w:val="22"/>
+        </w:rPr>
+        <w:t xml:space="preserve">. Dog kan det ud fra interviewundersøgelsen konkluderes, at der var en høj tilfredshed blandt de deltagende borgere. Denne tilfredshed understøttes af de konkrete studier, der er medtaget i denne MTV. </w:t>
+      </w:r>
+    </w:p>
+    <w:p>
+      <w:pPr>
+        <w:pStyle w:val="Listeafsnit"/>
+        <w:numPr>
+          <w:ilvl w:val="0"/>
+          <w:numId w:val="1"/>
+        </w:numPr>
+        <w:spacing w:after="160" w:line="259" w:lineRule="auto"/>
+        <w:jc w:val="both"/>
+        <w:rPr>
+          <w:rFonts w:ascii="Calibri" w:hAnsi="Calibri"/>
+          <w:sz w:val="22"/>
+          <w:szCs w:val="22"/>
+        </w:rPr>
+      </w:pPr>
+      <w:proofErr w:type="gramStart"/>
+      <w:r>
+        <w:rPr>
+          <w:rFonts w:ascii="Calibri" w:hAnsi="Calibri"/>
+          <w:sz w:val="22"/>
+          <w:szCs w:val="22"/>
+        </w:rPr>
+        <w:t>Borgeraccept</w:t>
+      </w:r>
+      <w:r>
+        <w:rPr>
+          <w:rFonts w:ascii="Calibri" w:hAnsi="Calibri"/>
+          <w:sz w:val="22"/>
+          <w:szCs w:val="22"/>
         </w:rPr>
         <w:t xml:space="preserve"> </w:t>
       </w:r>
       <w:r>
-        <w:t>i Viborg Kommune viser blandede præferencer ved levering af virtuelle hjemmeplejebesøg i forhold til fysiske hjemmeplejebesøg. Ifølge individuelle interviews med borgere fremkom det, at disse oplevede relationen med den sundhedsprofessionelle som mere menneskelig og naturlig ved fysiske</w:t>
-      </w:r>
-      <w:r>
-        <w:t xml:space="preserve"> hjemmeplejebesøg. </w:t>
-      </w:r>
-      <w:r>
-        <w:t>I modsætning hertil angav andre borgere i de individuelle interviews at foretr</w:t>
-      </w:r>
-      <w:r>
-        <w:t>ække virtuelle hjemmeplejebesøg (kilde: kandidat).</w:t>
-      </w:r>
-      <w:r>
+        <w:rPr>
+          <w:rFonts w:ascii="Calibri" w:hAnsi="Calibri"/>
+          <w:sz w:val="22"/>
+          <w:szCs w:val="22"/>
+        </w:rPr>
+        <w:sym w:font="Wingdings" w:char="F0E0"/>
+      </w:r>
+      <w:r>
+        <w:rPr>
+          <w:rFonts w:ascii="Calibri" w:hAnsi="Calibri"/>
+          <w:sz w:val="22"/>
+          <w:szCs w:val="22"/>
+        </w:rPr>
+        <w:t xml:space="preserve"> stor</w:t>
+      </w:r>
+      <w:proofErr w:type="gramEnd"/>
+      <w:r>
+        <w:rPr>
+          <w:rFonts w:ascii="Calibri" w:hAnsi="Calibri"/>
+          <w:sz w:val="22"/>
+          <w:szCs w:val="22"/>
+        </w:rPr>
+        <w:t xml:space="preserve"> borgeraccept</w:t>
+      </w:r>
+    </w:p>
+    <w:p>
+      <w:pPr>
+        <w:pStyle w:val="Listeafsnit"/>
+        <w:numPr>
+          <w:ilvl w:val="0"/>
+          <w:numId w:val="1"/>
+        </w:numPr>
+        <w:spacing w:after="160" w:line="259" w:lineRule="auto"/>
+        <w:jc w:val="both"/>
+        <w:rPr>
+          <w:rFonts w:ascii="Calibri" w:hAnsi="Calibri"/>
+          <w:sz w:val="22"/>
+          <w:szCs w:val="22"/>
+        </w:rPr>
+      </w:pPr>
+      <w:proofErr w:type="gramStart"/>
+      <w:r>
+        <w:rPr>
+          <w:rFonts w:ascii="Calibri" w:hAnsi="Calibri"/>
+          <w:sz w:val="22"/>
+          <w:szCs w:val="22"/>
+        </w:rPr>
+        <w:t>Tryghed</w:t>
+      </w:r>
+      <w:r>
+        <w:rPr>
+          <w:rFonts w:ascii="Calibri" w:hAnsi="Calibri"/>
+          <w:sz w:val="22"/>
+          <w:szCs w:val="22"/>
+        </w:rPr>
         <w:t xml:space="preserve"> </w:t>
       </w:r>
-    </w:p>
-    <w:p>
-      <w:pPr>
-        <w:jc w:val="both"/>
-      </w:pPr>
-    </w:p>
-    <w:p>
-      <w:pPr>
-        <w:pStyle w:val="Overskrift3"/>
-      </w:pPr>
-      <w:r>
-        <w:lastRenderedPageBreak/>
-        <w:t xml:space="preserve">Borgeraccept </w:t>
-      </w:r>
-    </w:p>
-    <w:p>
-      <w:r>
-        <w:t xml:space="preserve">Borgeraccept retter fokus mod, hvorvidt borgerne accepterer anvendelsen af videoopkald som alternativ til konventionel fysisk hjemmepleje. </w:t>
-      </w:r>
-      <w:r>
-        <w:t>Et belgisk systematisk review “</w:t>
-      </w:r>
-      <w:proofErr w:type="spellStart"/>
-      <w:r>
-        <w:rPr>
-          <w:i/>
-        </w:rPr>
-        <w:t>Telenursing</w:t>
-      </w:r>
-      <w:proofErr w:type="spellEnd"/>
-      <w:r>
-        <w:rPr>
-          <w:i/>
-        </w:rPr>
-        <w:t xml:space="preserve"> for the </w:t>
-      </w:r>
-      <w:proofErr w:type="spellStart"/>
-      <w:r>
-        <w:rPr>
-          <w:i/>
-        </w:rPr>
-        <w:t>elderly</w:t>
-      </w:r>
-      <w:proofErr w:type="spellEnd"/>
-      <w:r>
-        <w:rPr>
-          <w:i/>
-        </w:rPr>
-        <w:t xml:space="preserve">. </w:t>
-      </w:r>
-      <w:r>
-        <w:rPr>
-          <w:i/>
-        </w:rPr>
-        <w:t xml:space="preserve">The case for </w:t>
-      </w:r>
-      <w:proofErr w:type="spellStart"/>
-      <w:r>
-        <w:rPr>
-          <w:i/>
-        </w:rPr>
-        <w:t>care</w:t>
-      </w:r>
-      <w:proofErr w:type="spellEnd"/>
-      <w:r>
-        <w:rPr>
-          <w:i/>
-        </w:rPr>
-        <w:t xml:space="preserve"> via video-</w:t>
-      </w:r>
-      <w:proofErr w:type="spellStart"/>
-      <w:r>
-        <w:rPr>
-          <w:i/>
-        </w:rPr>
-        <w:t>telephony</w:t>
-      </w:r>
-      <w:proofErr w:type="spellEnd"/>
-      <w:r>
-        <w:rPr>
-          <w:i/>
-        </w:rPr>
-        <w:t>”</w:t>
-      </w:r>
-      <w:r>
-        <w:t xml:space="preserve"> fra 2001 havde til formal at diskutere </w:t>
-      </w:r>
-      <w:r>
-        <w:t xml:space="preserve">mulighederne for anvendelsen </w:t>
-      </w:r>
-      <w:r>
-        <w:t xml:space="preserve">og levering </w:t>
-      </w:r>
-      <w:r>
-        <w:t xml:space="preserve">af virtuel hjemmepleje </w:t>
-      </w:r>
-      <w:r>
-        <w:t xml:space="preserve">via videotelefoni. Her blev det påpeget, at videotelefoni blev taget godt imod på baggrund af den visuelle kontakt (Kilde: </w:t>
-      </w:r>
-      <w:proofErr w:type="spellStart"/>
-      <w:r>
-        <w:t>Telenursing</w:t>
-      </w:r>
-      <w:proofErr w:type="spellEnd"/>
-      <w:r>
-        <w:t xml:space="preserve"> for the </w:t>
-      </w:r>
-      <w:proofErr w:type="spellStart"/>
-      <w:r>
-        <w:t>elderly</w:t>
-      </w:r>
-      <w:proofErr w:type="spellEnd"/>
-      <w:r>
-        <w:t xml:space="preserve">. The case for </w:t>
-      </w:r>
-      <w:proofErr w:type="spellStart"/>
-      <w:r>
-        <w:t>care</w:t>
-      </w:r>
-      <w:proofErr w:type="spellEnd"/>
-      <w:r>
-        <w:t xml:space="preserve"> via video-</w:t>
-      </w:r>
-      <w:proofErr w:type="spellStart"/>
-      <w:r>
-        <w:t>telephony</w:t>
-      </w:r>
-      <w:proofErr w:type="spellEnd"/>
-      <w:r>
-        <w:t>). I forlængelse heraf viste resultater fra dette systematiske review, at borgeraccepten voksede proportionalt med erfaring med videoopkaldene. Jo bedre erfaring, desto større accept af virtuel hjemmepleje.</w:t>
-      </w:r>
-    </w:p>
-    <w:p>
-      <w:pPr>
-        <w:jc w:val="both"/>
-      </w:pPr>
-      <w:r>
-        <w:t>Begrebet borge</w:t>
-      </w:r>
-      <w:r>
-        <w:t>raccept dækker</w:t>
-      </w:r>
-      <w:r>
-        <w:t xml:space="preserve"> desuden</w:t>
-      </w:r>
-      <w:r>
-        <w:t xml:space="preserve"> over forskellige</w:t>
-      </w:r>
-      <w:r>
-        <w:t xml:space="preserve"> </w:t>
-      </w:r>
-      <w:r>
-        <w:t>sociale betydninger, som virtuel hjemmepleje får for en borgers hverdagsliv. Herunder betydninger for følelsen af frihed i forhold til borgerens familieliv, fritidsliv og arbejdsliv.</w:t>
-      </w:r>
-    </w:p>
-    <w:p>
-      <w:pPr>
-        <w:jc w:val="both"/>
-      </w:pPr>
-      <w:r>
-        <w:t xml:space="preserve">En væsentlig parameter, der kan influere på de </w:t>
-      </w:r>
-      <w:r>
-        <w:t xml:space="preserve">individuelle og </w:t>
-      </w:r>
-      <w:r>
-        <w:t xml:space="preserve">sociale forhold </w:t>
-      </w:r>
-      <w:r>
-        <w:t>t</w:t>
-      </w:r>
-      <w:r>
-        <w:t>i</w:t>
-      </w:r>
-      <w:r>
-        <w:t>l følelsen af frihed, er</w:t>
-      </w:r>
-      <w:r>
-        <w:t xml:space="preserve"> </w:t>
-      </w:r>
-      <w:r>
-        <w:t>ve</w:t>
-      </w:r>
-      <w:r>
-        <w:t>ntetiden i forbindelse med levering af hje</w:t>
-      </w:r>
-      <w:r>
-        <w:t xml:space="preserve">mmepleje. Ventetiden influerer på borgerens familieliv, fritidsliv og arbejdsliv. I interviewundersøgelsen fra </w:t>
-      </w:r>
-      <w:commentRangeStart w:id="12"/>
-      <w:r>
-        <w:t>’Pilotprojekt Videokommunikation’</w:t>
-      </w:r>
-      <w:commentRangeEnd w:id="12"/>
-      <w:r>
-        <w:rPr>
-          <w:rStyle w:val="Kommentarhenvisning"/>
-        </w:rPr>
-        <w:commentReference w:id="12"/>
-      </w:r>
-      <w:r>
-        <w:t xml:space="preserve"> fra Sundhedscenter Hadsten ang</w:t>
-      </w:r>
-      <w:r>
-        <w:t>av tre ud af fire borgere, at de</w:t>
-      </w:r>
-      <w:r>
-        <w:t xml:space="preserve"> oplevede frihed i forbindelse med den virtuelle hjemmepleje (kilde: interviewundersøgelsen).</w:t>
-      </w:r>
-      <w:r>
-        <w:t xml:space="preserve"> </w:t>
-      </w:r>
-      <w:r>
-        <w:t xml:space="preserve"> </w:t>
-      </w:r>
-    </w:p>
-    <w:p>
-      <w:pPr>
-        <w:jc w:val="both"/>
-      </w:pPr>
-      <w:r>
-        <w:t xml:space="preserve">Oplevelsen af frihed ved virtuel hjemmepleje blev ligeledes undersøgt </w:t>
-      </w:r>
-      <w:r>
-        <w:t xml:space="preserve">I </w:t>
-      </w:r>
-      <w:r>
-        <w:rPr>
-          <w:i/>
-        </w:rPr>
-        <w:t>”Evaluering og dokumentation af telesundhed i kommunal hjemmepleje/sygepleje</w:t>
-      </w:r>
-      <w:r>
-        <w:rPr>
-          <w:i/>
-        </w:rPr>
-        <w:t>”</w:t>
-      </w:r>
-      <w:r>
-        <w:t xml:space="preserve"> fra Viborg Kommune</w:t>
-      </w:r>
-      <w:r>
-        <w:t>. Her</w:t>
-      </w:r>
-      <w:r>
-        <w:t xml:space="preserve"> gav flertallet af borgere udtryk for</w:t>
-      </w:r>
-      <w:r>
-        <w:t xml:space="preserve"> frihed, idet fleksibiliteten af tidspunktet for levering af virtuelle hjemmeplejebesøg var høj.</w:t>
-      </w:r>
-      <w:r>
-        <w:t xml:space="preserve"> Desuden gav borgere udtryk for, at virtuelle hjemmeplejebesøg blev leveret mere </w:t>
-      </w:r>
-      <w:r>
-        <w:t>regelmæssigt end fysiske besøg (kilde: kandidat).</w:t>
-      </w:r>
-    </w:p>
-    <w:p>
-      <w:pPr>
-        <w:jc w:val="both"/>
-      </w:pPr>
-      <w:r>
-        <w:t xml:space="preserve">I kontrast hertil påpegede andre borgere i </w:t>
-      </w:r>
-      <w:r>
-        <w:rPr>
-          <w:i/>
-        </w:rPr>
-        <w:t>”Evaluering og dokumentation af telesundhed i kommunal hjemmepleje/sygepleje”</w:t>
-      </w:r>
-      <w:r>
-        <w:t xml:space="preserve"> fra Viborg Kommune at være bundet af de virtuelle hjemmeplejebesøg, idet levering af virtuelle hjemmeplejebesøg forudsatte, at borgeren skulle være i eget hjem og klar ved skærmen på et bestemt klokkeslæt. Desuden udtrykte borgere fra Viborg Kommune utilfredshed, hvis ikke videoopkaldet var planlagt på et fast tidspunkt</w:t>
-      </w:r>
-      <w:r>
-        <w:t>, da</w:t>
-      </w:r>
-      <w:r>
-        <w:t xml:space="preserve"> (kilde: kandidat).</w:t>
-      </w:r>
-    </w:p>
-    <w:p>
-      <w:pPr>
-        <w:jc w:val="both"/>
-        <w:rPr>
-          <w:lang w:val="en-US"/>
-        </w:rPr>
-      </w:pPr>
-      <w:r>
-        <w:t xml:space="preserve">I </w:t>
-      </w:r>
-      <w:r>
-        <w:t xml:space="preserve">et australsk pilotprojekt </w:t>
-      </w:r>
-      <w:r>
-        <w:rPr>
-          <w:i/>
-        </w:rPr>
-        <w:t>”</w:t>
-      </w:r>
-      <w:proofErr w:type="spellStart"/>
-      <w:r>
-        <w:rPr>
-          <w:i/>
-        </w:rPr>
-        <w:t>Videophone</w:t>
-      </w:r>
-      <w:proofErr w:type="spellEnd"/>
-      <w:r>
-        <w:rPr>
-          <w:i/>
-        </w:rPr>
-        <w:t xml:space="preserve"> </w:t>
-      </w:r>
-      <w:proofErr w:type="spellStart"/>
-      <w:r>
-        <w:rPr>
-          <w:i/>
-        </w:rPr>
-        <w:t>delivery</w:t>
-      </w:r>
-      <w:proofErr w:type="spellEnd"/>
-      <w:r>
-        <w:rPr>
-          <w:i/>
-        </w:rPr>
-        <w:t xml:space="preserve"> of </w:t>
-      </w:r>
-      <w:proofErr w:type="spellStart"/>
-      <w:r>
-        <w:rPr>
-          <w:i/>
-        </w:rPr>
-        <w:t>medication</w:t>
-      </w:r>
-      <w:proofErr w:type="spellEnd"/>
-      <w:r>
-        <w:rPr>
-          <w:i/>
-        </w:rPr>
-        <w:t xml:space="preserve"> management in </w:t>
-      </w:r>
-      <w:proofErr w:type="spellStart"/>
-      <w:r>
-        <w:rPr>
-          <w:i/>
-        </w:rPr>
-        <w:t>community</w:t>
-      </w:r>
-      <w:proofErr w:type="spellEnd"/>
-      <w:r>
-        <w:rPr>
-          <w:i/>
-        </w:rPr>
-        <w:t xml:space="preserve"> </w:t>
-      </w:r>
-      <w:proofErr w:type="spellStart"/>
-      <w:r>
-        <w:rPr>
-          <w:i/>
-        </w:rPr>
-        <w:t>nursing</w:t>
-      </w:r>
-      <w:proofErr w:type="spellEnd"/>
-      <w:r>
-        <w:rPr>
-          <w:i/>
-        </w:rPr>
-        <w:t>”</w:t>
-      </w:r>
-      <w:r>
-        <w:rPr>
-          <w:i/>
-        </w:rPr>
-        <w:t xml:space="preserve"> </w:t>
-      </w:r>
-      <w:r>
-        <w:t xml:space="preserve">var det muligt for en borger at modtage videoopkald før arbejdets start, hvorved </w:t>
-      </w:r>
-      <w:r>
-        <w:t>følelsen af frihed og fleksibilitet</w:t>
-      </w:r>
-      <w:r>
-        <w:t xml:space="preserve"> ved virtuelle hjemmeplejebesøg var større end ved fysisk hjemmeplejebesøg. </w:t>
-      </w:r>
-      <w:r>
-        <w:rPr>
-          <w:lang w:val="en-US"/>
-        </w:rPr>
-        <w:t>(</w:t>
-      </w:r>
-      <w:proofErr w:type="spellStart"/>
-      <w:proofErr w:type="gramStart"/>
-      <w:r>
-        <w:rPr>
-          <w:lang w:val="en-US"/>
-        </w:rPr>
-        <w:t>kilde</w:t>
-      </w:r>
-      <w:proofErr w:type="spellEnd"/>
+      <w:r>
+        <w:rPr>
+          <w:rFonts w:ascii="Calibri" w:hAnsi="Calibri"/>
+          <w:sz w:val="22"/>
+          <w:szCs w:val="22"/>
+        </w:rPr>
+        <w:sym w:font="Wingdings" w:char="F0E0"/>
+      </w:r>
+      <w:r>
+        <w:rPr>
+          <w:rFonts w:ascii="Calibri" w:hAnsi="Calibri"/>
+          <w:sz w:val="22"/>
+          <w:szCs w:val="22"/>
+        </w:rPr>
+        <w:t xml:space="preserve"> konkluderes</w:t>
+      </w:r>
       <w:proofErr w:type="gramEnd"/>
       <w:r>
         <w:rPr>
-          <w:lang w:val="en-US"/>
-        </w:rPr>
-        <w:t xml:space="preserve">: </w:t>
-      </w:r>
-      <w:r>
-        <w:rPr>
-          <w:i/>
-          <w:lang w:val="en-US"/>
-        </w:rPr>
-        <w:t>Videophone delivery of medication management in community nursing side 3)</w:t>
-      </w:r>
-      <w:r>
-        <w:rPr>
-          <w:lang w:val="en-US"/>
-        </w:rPr>
-        <w:t>.</w:t>
-      </w:r>
-    </w:p>
-    <w:p>
-      <w:pPr>
-        <w:jc w:val="both"/>
-      </w:pPr>
-      <w:r>
-        <w:t xml:space="preserve">Resultater fra et pilotprojekt i Viborg gennemført i 2013 med afprøvning af videoopkald som alternativ til traditionel fysisk hjemmeplejebesøg viste, at borgeren oplevede en mindre grad af stigmatisering, idet virtuel hjemmepleje muliggjorde diskretion for borgeren. Borgeren kunne i fuld fortrolighed modtage konkrete ydelser, uden at hjemmeplejens bil var parkeret uden for borgerens </w:t>
-      </w:r>
-      <w:commentRangeStart w:id="13"/>
-      <w:r>
-        <w:t>hus</w:t>
-      </w:r>
-      <w:commentRangeEnd w:id="13"/>
-      <w:r>
-        <w:t xml:space="preserve"> (kilde: kandidatspeciale side 19)</w:t>
-      </w:r>
-      <w:r>
-        <w:rPr>
-          <w:rStyle w:val="Kommentarhenvisning"/>
-        </w:rPr>
-        <w:commentReference w:id="13"/>
-      </w:r>
-      <w:r>
-        <w:t>.</w:t>
-      </w:r>
-    </w:p>
-    <w:p>
-      <w:pPr>
-        <w:jc w:val="both"/>
-      </w:pPr>
-    </w:p>
-    <w:p>
-      <w:pPr>
-        <w:pStyle w:val="Overskrift3"/>
-      </w:pPr>
-      <w:r>
-        <w:t>Etiske overvejelser</w:t>
-      </w:r>
-    </w:p>
-    <w:p>
-      <w:pPr>
-        <w:jc w:val="both"/>
-      </w:pPr>
-    </w:p>
-    <w:p>
-      <w:pPr>
-        <w:pStyle w:val="Overskrift2"/>
-        <w:jc w:val="both"/>
-      </w:pPr>
-      <w:r>
-        <w:t>Diskussion</w:t>
-      </w:r>
-    </w:p>
-    <w:p>
-      <w:r>
-        <w:t xml:space="preserve">Med udgangspunkt i </w:t>
-      </w:r>
-      <w:r>
-        <w:t>ovenstående resultatafsnit</w:t>
-      </w:r>
-      <w:r>
-        <w:t xml:space="preserve"> tyder det generelt på en høj tilfredshed med virtuel hjemmepleje. I de respektive studier fremkommer det, at borgere og patienter oplever virtuel hjemme</w:t>
-      </w:r>
-      <w:r>
-        <w:t>pleje som et positivt alternativ</w:t>
-      </w:r>
-      <w:r>
-        <w:t xml:space="preserve"> til konventione</w:t>
-      </w:r>
-      <w:r>
-        <w:t xml:space="preserve">l fysisk hjemmepleje. Dog er det væsentligt at understrege, at flere </w:t>
-      </w:r>
-      <w:r>
-        <w:lastRenderedPageBreak/>
-        <w:t xml:space="preserve">af studierne konkluderer mangel på evidens. </w:t>
-      </w:r>
-      <w:r>
-        <w:t xml:space="preserve">Det systematiske review </w:t>
-      </w:r>
-      <w:proofErr w:type="spellStart"/>
-      <w:r>
-        <w:rPr>
-          <w:i/>
-        </w:rPr>
-        <w:t>Effectiveness</w:t>
-      </w:r>
-      <w:proofErr w:type="spellEnd"/>
-      <w:r>
-        <w:rPr>
-          <w:i/>
-        </w:rPr>
-        <w:t xml:space="preserve"> of </w:t>
-      </w:r>
-      <w:proofErr w:type="spellStart"/>
-      <w:r>
-        <w:rPr>
-          <w:i/>
-        </w:rPr>
-        <w:t>telemedicine</w:t>
-      </w:r>
-      <w:proofErr w:type="spellEnd"/>
-      <w:r>
-        <w:rPr>
-          <w:i/>
-        </w:rPr>
-        <w:t xml:space="preserve">: A </w:t>
-      </w:r>
-      <w:proofErr w:type="spellStart"/>
-      <w:r>
-        <w:rPr>
-          <w:i/>
-        </w:rPr>
-        <w:t>systematic</w:t>
-      </w:r>
-      <w:proofErr w:type="spellEnd"/>
-      <w:r>
-        <w:rPr>
-          <w:i/>
-        </w:rPr>
-        <w:t xml:space="preserve"> review of </w:t>
-      </w:r>
-      <w:proofErr w:type="spellStart"/>
-      <w:r>
-        <w:rPr>
-          <w:i/>
-        </w:rPr>
-        <w:t>reviews</w:t>
-      </w:r>
-      <w:proofErr w:type="spellEnd"/>
-      <w:r>
-        <w:rPr>
-          <w:i/>
-        </w:rPr>
-        <w:t xml:space="preserve"> </w:t>
-      </w:r>
-      <w:r>
-        <w:t>konkluderer</w:t>
-      </w:r>
-      <w:r>
-        <w:t xml:space="preserve"> således</w:t>
-      </w:r>
-      <w:r>
-        <w:t>, at store, stringente undersøgelser</w:t>
-      </w:r>
-      <w:r>
-        <w:t xml:space="preserve"> med fokus på patientperspektiv</w:t>
-      </w:r>
-      <w:r>
-        <w:t xml:space="preserve"> er en</w:t>
-      </w:r>
-      <w:r>
-        <w:t xml:space="preserve"> nødvendighed</w:t>
-      </w:r>
-      <w:r>
-        <w:t xml:space="preserve"> for underbygge effekten af telemedicinske interventioner (kilde: </w:t>
-      </w:r>
-      <w:proofErr w:type="spellStart"/>
-      <w:r>
-        <w:t>effectiveness</w:t>
-      </w:r>
-      <w:proofErr w:type="spellEnd"/>
-      <w:r>
-        <w:t xml:space="preserve"> of </w:t>
-      </w:r>
-      <w:proofErr w:type="spellStart"/>
-      <w:r>
-        <w:t>telemedicine</w:t>
-      </w:r>
-      <w:proofErr w:type="spellEnd"/>
-      <w:r>
-        <w:t xml:space="preserve">: a </w:t>
-      </w:r>
-      <w:proofErr w:type="spellStart"/>
-      <w:r>
-        <w:t>systemativ</w:t>
-      </w:r>
-      <w:proofErr w:type="spellEnd"/>
-      <w:r>
-        <w:t xml:space="preserve"> review of </w:t>
-      </w:r>
-      <w:proofErr w:type="spellStart"/>
-      <w:r>
-        <w:t>reviews</w:t>
-      </w:r>
-      <w:proofErr w:type="spellEnd"/>
-      <w:r>
-        <w:t>).</w:t>
-      </w:r>
-      <w:r>
-        <w:t xml:space="preserve"> </w:t>
-      </w:r>
-    </w:p>
-    <w:p>
-      <w:pPr>
-        <w:rPr>
-          <w:lang w:val="en-US"/>
-        </w:rPr>
-      </w:pPr>
-      <w:r>
-        <w:t xml:space="preserve">Repræsentativiteten i de videnskabelige artikler og studier kan diskuteres, da det generelt er små populationer og/eller få deltagere, der har indgået i undersøgelserne. </w:t>
-      </w:r>
-      <w:r>
-        <w:t xml:space="preserve">Det systematiske review </w:t>
-      </w:r>
-      <w:r>
-        <w:rPr>
-          <w:i/>
-        </w:rPr>
-        <w:t xml:space="preserve">Virtual Visits in Home Health Care for </w:t>
-      </w:r>
-      <w:proofErr w:type="spellStart"/>
-      <w:r>
-        <w:rPr>
-          <w:i/>
-        </w:rPr>
-        <w:t>Older</w:t>
-      </w:r>
-      <w:proofErr w:type="spellEnd"/>
-      <w:r>
-        <w:rPr>
-          <w:i/>
-        </w:rPr>
-        <w:t xml:space="preserve"> </w:t>
-      </w:r>
-      <w:proofErr w:type="spellStart"/>
-      <w:r>
-        <w:rPr>
-          <w:i/>
-        </w:rPr>
-        <w:t>Adults</w:t>
-      </w:r>
-      <w:proofErr w:type="spellEnd"/>
-      <w:r>
-        <w:rPr>
-          <w:i/>
-        </w:rPr>
-        <w:t xml:space="preserve"> </w:t>
-      </w:r>
-      <w:r>
-        <w:t xml:space="preserve">inkluderede 12 artikler, hvoraf antallet af deltagere i de </w:t>
-      </w:r>
-      <w:r>
-        <w:t>respek</w:t>
-      </w:r>
-      <w:r>
-        <w:t xml:space="preserve">tive artikler maksimalt </w:t>
-      </w:r>
-      <w:r>
-        <w:t>bestod af 218 patienter</w:t>
-      </w:r>
-      <w:r>
-        <w:t xml:space="preserve"> (kilde: Virtual visits)</w:t>
-      </w:r>
-      <w:r>
-        <w:t>.</w:t>
-      </w:r>
-      <w:r>
-        <w:t xml:space="preserve"> </w:t>
-      </w:r>
-      <w:proofErr w:type="spellStart"/>
-      <w:r>
-        <w:rPr>
-          <w:lang w:val="en-US"/>
-        </w:rPr>
-        <w:t>Desuden</w:t>
-      </w:r>
-      <w:proofErr w:type="spellEnd"/>
-      <w:r>
-        <w:rPr>
-          <w:lang w:val="en-US"/>
-        </w:rPr>
-        <w:t xml:space="preserve"> </w:t>
-      </w:r>
-      <w:proofErr w:type="spellStart"/>
-      <w:r>
-        <w:rPr>
-          <w:lang w:val="en-US"/>
-        </w:rPr>
-        <w:t>inkluderede</w:t>
-      </w:r>
-      <w:proofErr w:type="spellEnd"/>
-      <w:r>
-        <w:rPr>
-          <w:lang w:val="en-US"/>
-        </w:rPr>
-        <w:t xml:space="preserve"> </w:t>
-      </w:r>
-      <w:proofErr w:type="spellStart"/>
-      <w:r>
-        <w:rPr>
-          <w:lang w:val="en-US"/>
-        </w:rPr>
-        <w:t>pilotstudiet</w:t>
-      </w:r>
-      <w:proofErr w:type="spellEnd"/>
-      <w:r>
-        <w:rPr>
-          <w:lang w:val="en-US"/>
-        </w:rPr>
-        <w:t xml:space="preserve"> </w:t>
-      </w:r>
-      <w:r>
-        <w:rPr>
-          <w:i/>
-          <w:lang w:val="en-US"/>
-        </w:rPr>
-        <w:t xml:space="preserve">Videophone Delivery of Medication Management in Community Nursing </w:t>
-      </w:r>
-      <w:proofErr w:type="gramStart"/>
-      <w:r>
-        <w:rPr>
-          <w:lang w:val="en-US"/>
-        </w:rPr>
-        <w:t>kun</w:t>
-      </w:r>
-      <w:proofErr w:type="gramEnd"/>
-      <w:r>
-        <w:rPr>
-          <w:lang w:val="en-US"/>
-        </w:rPr>
-        <w:t xml:space="preserve"> </w:t>
-      </w:r>
-      <w:proofErr w:type="spellStart"/>
-      <w:r>
-        <w:rPr>
-          <w:lang w:val="en-US"/>
-        </w:rPr>
-        <w:t>ni</w:t>
-      </w:r>
-      <w:proofErr w:type="spellEnd"/>
-      <w:r>
-        <w:rPr>
-          <w:lang w:val="en-US"/>
-        </w:rPr>
-        <w:t xml:space="preserve"> </w:t>
-      </w:r>
-      <w:proofErr w:type="spellStart"/>
-      <w:r>
-        <w:rPr>
-          <w:lang w:val="en-US"/>
-        </w:rPr>
-        <w:t>borgere</w:t>
-      </w:r>
-      <w:proofErr w:type="spellEnd"/>
-      <w:r>
-        <w:rPr>
-          <w:lang w:val="en-US"/>
-        </w:rPr>
-        <w:t xml:space="preserve"> (</w:t>
-      </w:r>
-      <w:proofErr w:type="spellStart"/>
-      <w:r>
-        <w:rPr>
-          <w:lang w:val="en-US"/>
-        </w:rPr>
-        <w:t>kilde</w:t>
-      </w:r>
-      <w:proofErr w:type="spellEnd"/>
-      <w:r>
-        <w:rPr>
-          <w:lang w:val="en-US"/>
-        </w:rPr>
-        <w:t>: Videophone Delivery of Medication Management in Community Nursing)</w:t>
-      </w:r>
-      <w:r>
-        <w:rPr>
-          <w:lang w:val="en-US"/>
-        </w:rPr>
-        <w:t>.</w:t>
-      </w:r>
-    </w:p>
-    <w:p>
-      <w:r>
-        <w:t xml:space="preserve">Oplevelsen af frihed forbundet med virtuel hjemmepleje </w:t>
-      </w:r>
-      <w:r>
-        <w:t xml:space="preserve">synes at være blandet. Sammenlignet med fysisk hjemmepleje fandt nogle borgere stor tilfredshed med videoopkald, da disse kunne planlægges hensigtsmæssigt i forhold til den pågældende borgers hverdag og daglige aktiviteter. Dog </w:t>
-      </w:r>
-      <w:r>
-        <w:t xml:space="preserve">var det vigtigt for borgerne, at videoopkaldene var planlagt på faste tidspunkter for ikke at </w:t>
-      </w:r>
-      <w:r>
-        <w:rPr>
-          <w:color w:val="FF0000"/>
-        </w:rPr>
-        <w:t>være en hæmsko</w:t>
-      </w:r>
-    </w:p>
-    <w:p>
-      <w:r>
-        <w:t>Manglende evidens</w:t>
-      </w:r>
-    </w:p>
-    <w:p>
-      <w:pPr>
-        <w:pStyle w:val="Overskrift3"/>
-      </w:pPr>
-      <w:r>
-        <w:t>Borgernes accept af videoopkald</w:t>
-      </w:r>
-    </w:p>
-    <w:p/>
-    <w:p>
-      <w:pPr>
-        <w:pStyle w:val="Overskrift3"/>
-      </w:pPr>
-      <w:r>
-        <w:t>Borgernes oplevelser med tryghed ved brug af videoopkald</w:t>
-      </w:r>
-    </w:p>
-    <w:p/>
-    <w:p>
-      <w:pPr>
-        <w:jc w:val="both"/>
-        <w:rPr>
-          <w:highlight w:val="yellow"/>
-        </w:rPr>
-      </w:pPr>
-      <w:r>
-        <w:rPr>
-          <w:highlight w:val="yellow"/>
-        </w:rPr>
-        <w:t>Diskussion:</w:t>
-      </w:r>
-    </w:p>
-    <w:p>
-      <w:pPr>
-        <w:jc w:val="both"/>
-        <w:rPr>
-          <w:highlight w:val="yellow"/>
-        </w:rPr>
-      </w:pPr>
-      <w:r>
-        <w:rPr>
-          <w:highlight w:val="yellow"/>
-        </w:rPr>
-        <w:t xml:space="preserve">I kontrast hertil påpegede andre borgere i </w:t>
-      </w:r>
-      <w:r>
-        <w:rPr>
-          <w:i/>
-          <w:highlight w:val="yellow"/>
-        </w:rPr>
-        <w:t>”Evaluering og dokumentation af telesundhed i kommunal hjemmepleje/sygepleje”</w:t>
-      </w:r>
-      <w:r>
-        <w:rPr>
-          <w:highlight w:val="yellow"/>
-        </w:rPr>
-        <w:t xml:space="preserve"> fra Viborg Kommune at være bundet af de virtuelle hjemmeplejebesøg, idet levering af virtuelle hjemmeplejebesøg forudsatte, at borgeren skulle være i eget hjem og klar ved skærmen på et bestemt klokkeslet:</w:t>
-      </w:r>
-    </w:p>
-    <w:p>
-      <w:pPr>
-        <w:ind w:left="1300"/>
-        <w:jc w:val="both"/>
-        <w:rPr>
-          <w:highlight w:val="yellow"/>
-        </w:rPr>
-      </w:pPr>
-      <w:r>
-        <w:rPr>
-          <w:i/>
-          <w:highlight w:val="yellow"/>
-        </w:rPr>
-        <w:t xml:space="preserve">”Jeg har ikke lige muligheden for fx at tage i biografen. Jeg er nødt til at være hjemme, når de ringer. Det er en robotløsning at skulle være hjemme” </w:t>
-      </w:r>
-      <w:r>
-        <w:rPr>
-          <w:highlight w:val="yellow"/>
-        </w:rPr>
-        <w:t xml:space="preserve">(Kilde: Kandidatspeciale side 73 linje 8-9) </w:t>
-      </w:r>
-    </w:p>
-    <w:p>
-      <w:pPr>
-        <w:jc w:val="both"/>
-        <w:rPr>
-          <w:highlight w:val="yellow"/>
-        </w:rPr>
-      </w:pPr>
-      <w:r>
-        <w:rPr>
-          <w:highlight w:val="yellow"/>
-        </w:rPr>
-        <w:t>Yderligere:</w:t>
-      </w:r>
-    </w:p>
-    <w:p>
-      <w:pPr>
-        <w:ind w:left="1300"/>
-        <w:jc w:val="both"/>
-        <w:rPr>
-          <w:i/>
-          <w:highlight w:val="yellow"/>
-        </w:rPr>
-      </w:pPr>
-      <w:r>
-        <w:rPr>
-          <w:i/>
-          <w:highlight w:val="yellow"/>
-        </w:rPr>
-        <w:t>”Jeg er utilfreds med, at det ikke er på et fast tidspunkt. Det er et problem, hvis jeg er i den anden ende af huset, for så kan jeg ikke høre, at de ringer. Så kan jeg komme galt afsted, når jeg skal skynde mig gennem huset for at nå opkaldet. Det er ubekvemt”</w:t>
-      </w:r>
-    </w:p>
-    <w:p>
-      <w:pPr>
-        <w:ind w:left="1300"/>
-        <w:jc w:val="both"/>
-      </w:pPr>
-      <w:r>
-        <w:rPr>
-          <w:i/>
-          <w:highlight w:val="yellow"/>
-        </w:rPr>
-        <w:t>”Jeg vil gerne have et fast tidspunkt for opkald. Nogle gange kan jeg ikke nå ind til skærmen, hvis jeg går ude i haven. Og det generer mig faktisk også lidt, hvis jeg har lagt mig. Jeg kan godt finde på at tage en lur om formiddagen”</w:t>
-      </w:r>
-      <w:r>
-        <w:rPr>
-          <w:highlight w:val="yellow"/>
-        </w:rPr>
-        <w:t xml:space="preserve"> (kilde: Evaluering og dokumentation af telesundhed i kommunal hjemmepleje/sygepleje side 72 linje 11-17)</w:t>
-      </w:r>
-    </w:p>
-    <w:p>
-      <w:pPr>
-        <w:jc w:val="both"/>
-      </w:pPr>
-    </w:p>
-    <w:p>
-      <w:pPr>
-        <w:jc w:val="both"/>
-      </w:pPr>
-    </w:p>
-    <w:p>
-      <w:pPr>
-        <w:pStyle w:val="Overskrift2"/>
-      </w:pPr>
-      <w:r>
-        <w:lastRenderedPageBreak/>
-        <w:t>Konklusion</w:t>
+          <w:rFonts w:ascii="Calibri" w:hAnsi="Calibri"/>
+          <w:sz w:val="22"/>
+          <w:szCs w:val="22"/>
+        </w:rPr>
+        <w:t>, at videoopkald skaber en god tryghed for borgeren, idet det er muligt at kommunikere visuelt sammenlignet med telefonopkald.</w:t>
+      </w:r>
+    </w:p>
+    <w:p>
+      <w:pPr>
+        <w:ind w:left="360"/>
+        <w:jc w:val="both"/>
+        <w:rPr>
+          <w:rFonts w:ascii="Calibri" w:hAnsi="Calibri"/>
+        </w:rPr>
+      </w:pPr>
+      <w:r>
+        <w:rPr>
+          <w:rFonts w:ascii="Calibri" w:hAnsi="Calibri"/>
+        </w:rPr>
+        <w:t xml:space="preserve">Altså: Implementering og drift af virtuel hjemmepleje med videoopkald i Favrskov Kommune har betydet høj tilfredshed, stor borgeraccept og har ligeledes betydet tryghed for borgerne. </w:t>
       </w:r>
     </w:p>
     <w:p/>
@@ -2450,7 +2907,7 @@
       </w:r>
     </w:p>
   </w:comment>
-  <w:comment w:id="9" w:author="Melissa Karina Døssing Christensen" w:date="2016-04-28T07:05:00Z" w:initials="MKDC">
+  <w:comment w:id="8" w:author="Melissa Karina Døssing Christensen" w:date="2016-04-28T07:05:00Z" w:initials="MKDC">
     <w:p>
       <w:pPr>
         <w:pStyle w:val="Kommentartekst"/>
@@ -2466,7 +2923,7 @@
       </w:r>
     </w:p>
   </w:comment>
-  <w:comment w:id="10" w:author="Melissa Karina Døssing Christensen" w:date="2016-05-04T11:08:00Z" w:initials="MKDC">
+  <w:comment w:id="9" w:author="Melissa Karina Døssing Christensen" w:date="2016-05-04T11:08:00Z" w:initials="MKDC">
     <w:p>
       <w:pPr>
         <w:pStyle w:val="Kommentartekst"/>
@@ -2505,6 +2962,22 @@
           <w:lang w:val="en-US"/>
         </w:rPr>
         <w:t>Virtual Visits in Home Health Care for Older Adults</w:t>
+      </w:r>
+    </w:p>
+  </w:comment>
+  <w:comment w:id="10" w:author="Melissa Karina Døssing Christensen" w:date="2016-04-28T07:05:00Z" w:initials="MKDC">
+    <w:p>
+      <w:pPr>
+        <w:pStyle w:val="Kommentartekst"/>
+      </w:pPr>
+      <w:r>
+        <w:rPr>
+          <w:rStyle w:val="Kommentarhenvisning"/>
+        </w:rPr>
+        <w:annotationRef/>
+      </w:r>
+      <w:r>
+        <w:t xml:space="preserve">Hvad hedder projektet? I evalueringsreferatet hedder det ’Pilotprojekt Videokommunikation’, mens det i projektplanen kaldes ’Skærmopkald til borgere’. </w:t>
       </w:r>
     </w:p>
   </w:comment>
@@ -2524,23 +2997,7 @@
       </w:r>
     </w:p>
   </w:comment>
-  <w:comment w:id="12" w:author="Melissa Karina Døssing Christensen" w:date="2016-04-28T07:05:00Z" w:initials="MKDC">
-    <w:p>
-      <w:pPr>
-        <w:pStyle w:val="Kommentartekst"/>
-      </w:pPr>
-      <w:r>
-        <w:rPr>
-          <w:rStyle w:val="Kommentarhenvisning"/>
-        </w:rPr>
-        <w:annotationRef/>
-      </w:r>
-      <w:r>
-        <w:t xml:space="preserve">Hvad hedder projektet? I evalueringsreferatet hedder det ’Pilotprojekt Videokommunikation’, mens det i projektplanen kaldes ’Skærmopkald til borgere’. </w:t>
-      </w:r>
-    </w:p>
-  </w:comment>
-  <w:comment w:id="13" w:author="Melissa Karina Døssing Christensen" w:date="2016-05-04T11:16:00Z" w:initials="MKDC">
+  <w:comment w:id="12" w:author="Melissa Karina Døssing Christensen" w:date="2016-05-04T11:16:00Z" w:initials="MKDC">
     <w:p>
       <w:pPr>
         <w:pStyle w:val="Kommentartekst"/>
@@ -2706,6 +3163,118 @@
     </w:lvl>
   </w:abstractNum>
   <w:abstractNum w:abstractNumId="1" w15:restartNumberingAfterBreak="0">
+    <w:nsid w:val="67840E0C"/>
+    <w:multiLevelType w:val="hybridMultilevel"/>
+    <w:tmpl w:val="5DE69E52"/>
+    <w:lvl w:ilvl="0" w:tplc="B3B0047C">
+      <w:numFmt w:val="bullet"/>
+      <w:lvlText w:val="-"/>
+      <w:lvlJc w:val="left"/>
+      <w:pPr>
+        <w:ind w:left="720" w:hanging="360"/>
+      </w:pPr>
+      <w:rPr>
+        <w:rFonts w:ascii="Calibri" w:eastAsiaTheme="minorHAnsi" w:hAnsi="Calibri" w:cstheme="minorBidi" w:hint="default"/>
+      </w:rPr>
+    </w:lvl>
+    <w:lvl w:ilvl="1" w:tplc="04060003">
+      <w:start w:val="1"/>
+      <w:numFmt w:val="bullet"/>
+      <w:lvlText w:val="o"/>
+      <w:lvlJc w:val="left"/>
+      <w:pPr>
+        <w:ind w:left="1440" w:hanging="360"/>
+      </w:pPr>
+      <w:rPr>
+        <w:rFonts w:ascii="Courier New" w:hAnsi="Courier New" w:cs="Courier New" w:hint="default"/>
+      </w:rPr>
+    </w:lvl>
+    <w:lvl w:ilvl="2" w:tplc="04060005" w:tentative="1">
+      <w:start w:val="1"/>
+      <w:numFmt w:val="bullet"/>
+      <w:lvlText w:val=""/>
+      <w:lvlJc w:val="left"/>
+      <w:pPr>
+        <w:ind w:left="2160" w:hanging="360"/>
+      </w:pPr>
+      <w:rPr>
+        <w:rFonts w:ascii="Wingdings" w:hAnsi="Wingdings" w:hint="default"/>
+      </w:rPr>
+    </w:lvl>
+    <w:lvl w:ilvl="3" w:tplc="04060001" w:tentative="1">
+      <w:start w:val="1"/>
+      <w:numFmt w:val="bullet"/>
+      <w:lvlText w:val=""/>
+      <w:lvlJc w:val="left"/>
+      <w:pPr>
+        <w:ind w:left="2880" w:hanging="360"/>
+      </w:pPr>
+      <w:rPr>
+        <w:rFonts w:ascii="Symbol" w:hAnsi="Symbol" w:hint="default"/>
+      </w:rPr>
+    </w:lvl>
+    <w:lvl w:ilvl="4" w:tplc="04060003" w:tentative="1">
+      <w:start w:val="1"/>
+      <w:numFmt w:val="bullet"/>
+      <w:lvlText w:val="o"/>
+      <w:lvlJc w:val="left"/>
+      <w:pPr>
+        <w:ind w:left="3600" w:hanging="360"/>
+      </w:pPr>
+      <w:rPr>
+        <w:rFonts w:ascii="Courier New" w:hAnsi="Courier New" w:cs="Courier New" w:hint="default"/>
+      </w:rPr>
+    </w:lvl>
+    <w:lvl w:ilvl="5" w:tplc="04060005" w:tentative="1">
+      <w:start w:val="1"/>
+      <w:numFmt w:val="bullet"/>
+      <w:lvlText w:val=""/>
+      <w:lvlJc w:val="left"/>
+      <w:pPr>
+        <w:ind w:left="4320" w:hanging="360"/>
+      </w:pPr>
+      <w:rPr>
+        <w:rFonts w:ascii="Wingdings" w:hAnsi="Wingdings" w:hint="default"/>
+      </w:rPr>
+    </w:lvl>
+    <w:lvl w:ilvl="6" w:tplc="04060001" w:tentative="1">
+      <w:start w:val="1"/>
+      <w:numFmt w:val="bullet"/>
+      <w:lvlText w:val=""/>
+      <w:lvlJc w:val="left"/>
+      <w:pPr>
+        <w:ind w:left="5040" w:hanging="360"/>
+      </w:pPr>
+      <w:rPr>
+        <w:rFonts w:ascii="Symbol" w:hAnsi="Symbol" w:hint="default"/>
+      </w:rPr>
+    </w:lvl>
+    <w:lvl w:ilvl="7" w:tplc="04060003" w:tentative="1">
+      <w:start w:val="1"/>
+      <w:numFmt w:val="bullet"/>
+      <w:lvlText w:val="o"/>
+      <w:lvlJc w:val="left"/>
+      <w:pPr>
+        <w:ind w:left="5760" w:hanging="360"/>
+      </w:pPr>
+      <w:rPr>
+        <w:rFonts w:ascii="Courier New" w:hAnsi="Courier New" w:cs="Courier New" w:hint="default"/>
+      </w:rPr>
+    </w:lvl>
+    <w:lvl w:ilvl="8" w:tplc="04060005" w:tentative="1">
+      <w:start w:val="1"/>
+      <w:numFmt w:val="bullet"/>
+      <w:lvlText w:val=""/>
+      <w:lvlJc w:val="left"/>
+      <w:pPr>
+        <w:ind w:left="6480" w:hanging="360"/>
+      </w:pPr>
+      <w:rPr>
+        <w:rFonts w:ascii="Wingdings" w:hAnsi="Wingdings" w:hint="default"/>
+      </w:rPr>
+    </w:lvl>
+  </w:abstractNum>
+  <w:abstractNum w:abstractNumId="2" w15:restartNumberingAfterBreak="0">
     <w:nsid w:val="68F12ECD"/>
     <w:multiLevelType w:val="hybridMultilevel"/>
     <w:tmpl w:val="F9782084"/>
@@ -2794,7 +3363,7 @@
       </w:pPr>
     </w:lvl>
   </w:abstractNum>
-  <w:abstractNum w:abstractNumId="2" w15:restartNumberingAfterBreak="0">
+  <w:abstractNum w:abstractNumId="3" w15:restartNumberingAfterBreak="0">
     <w:nsid w:val="6DB21373"/>
     <w:multiLevelType w:val="hybridMultilevel"/>
     <w:tmpl w:val="AF420CF6"/>
@@ -2907,13 +3476,16 @@
     </w:lvl>
   </w:abstractNum>
   <w:num w:numId="1">
-    <w:abstractNumId w:val="2"/>
+    <w:abstractNumId w:val="3"/>
   </w:num>
   <w:num w:numId="2">
-    <w:abstractNumId w:val="1"/>
+    <w:abstractNumId w:val="2"/>
   </w:num>
   <w:num w:numId="3">
     <w:abstractNumId w:val="0"/>
+  </w:num>
+  <w:num w:numId="4">
+    <w:abstractNumId w:val="1"/>
   </w:num>
 </w:numbering>
 </file>

</xml_diff>